<commit_message>
Adding 2.4, 3.1, 3.1.1, 3.1.2 and 3.1.3
</commit_message>
<xml_diff>
--- a/‏Project-Phase-01-CS310-B-171 (#).docx
+++ b/‏Project-Phase-01-CS310-B-171 (#).docx
@@ -12,7 +12,7 @@
     </w:p>
     <w:tbl>
       <w:tblPr>
-        <w:tblStyle w:val="a5"/>
+        <w:tblStyle w:val="TableGrid"/>
         <w:bidiVisual/>
         <w:tblW w:w="0" w:type="auto"/>
         <w:tblLook w:val="04A0" w:firstRow="1" w:lastRow="0" w:firstColumn="1" w:lastColumn="0" w:noHBand="0" w:noVBand="1"/>
@@ -692,7 +692,7 @@
           </w:p>
           <w:p>
             <w:pPr>
-              <w:pStyle w:val="1"/>
+              <w:pStyle w:val="Heading1"/>
               <w:bidi w:val="0"/>
               <w:jc w:val="center"/>
               <w:outlineLvl w:val="0"/>
@@ -739,7 +739,7 @@
           </w:tcPr>
           <w:p>
             <w:pPr>
-              <w:pStyle w:val="2"/>
+              <w:pStyle w:val="Heading2"/>
               <w:bidi w:val="0"/>
               <w:jc w:val="center"/>
               <w:outlineLvl w:val="1"/>
@@ -757,12 +757,32 @@
                 <w:bCs/>
                 <w:color w:val="FF0000"/>
               </w:rPr>
-              <w:t>Ahmed majed Alotaibi (438020712) – Coordinator</w:t>
+              <w:t xml:space="preserve">Ahmed </w:t>
+            </w:r>
+            <w:proofErr w:type="spellStart"/>
+            <w:r>
+              <w:rPr>
+                <w:rFonts w:asciiTheme="minorHAnsi" w:hAnsiTheme="minorHAnsi" w:cstheme="minorHAnsi"/>
+                <w:b/>
+                <w:bCs/>
+                <w:color w:val="FF0000"/>
+              </w:rPr>
+              <w:t>majed</w:t>
+            </w:r>
+            <w:proofErr w:type="spellEnd"/>
+            <w:r>
+              <w:rPr>
+                <w:rFonts w:asciiTheme="minorHAnsi" w:hAnsiTheme="minorHAnsi" w:cstheme="minorHAnsi"/>
+                <w:b/>
+                <w:bCs/>
+                <w:color w:val="FF0000"/>
+              </w:rPr>
+              <w:t xml:space="preserve"> Alotaibi (438020712) – Coordinator</w:t>
             </w:r>
           </w:p>
           <w:p>
             <w:pPr>
-              <w:pStyle w:val="2"/>
+              <w:pStyle w:val="Heading2"/>
               <w:bidi w:val="0"/>
               <w:jc w:val="center"/>
               <w:outlineLvl w:val="1"/>
@@ -781,8 +801,19 @@
                 <w:bCs/>
                 <w:color w:val="FF0000"/>
               </w:rPr>
-              <w:t>Fahad  abdulaziz</w:t>
+              <w:t xml:space="preserve">Fahad  </w:t>
             </w:r>
+            <w:proofErr w:type="spellStart"/>
+            <w:r>
+              <w:rPr>
+                <w:rFonts w:asciiTheme="minorHAnsi" w:hAnsiTheme="minorHAnsi" w:cstheme="minorHAnsi"/>
+                <w:b/>
+                <w:bCs/>
+                <w:color w:val="FF0000"/>
+              </w:rPr>
+              <w:t>abdulaziz</w:t>
+            </w:r>
+            <w:proofErr w:type="spellEnd"/>
             <w:proofErr w:type="gramEnd"/>
             <w:r>
               <w:rPr>
@@ -796,7 +827,7 @@
           </w:p>
           <w:p>
             <w:pPr>
-              <w:pStyle w:val="2"/>
+              <w:pStyle w:val="Heading2"/>
               <w:bidi w:val="0"/>
               <w:jc w:val="center"/>
               <w:outlineLvl w:val="1"/>
@@ -807,6 +838,7 @@
                 <w:color w:val="FF0000"/>
               </w:rPr>
             </w:pPr>
+            <w:proofErr w:type="spellStart"/>
             <w:r>
               <w:rPr>
                 <w:rFonts w:asciiTheme="minorHAnsi" w:hAnsiTheme="minorHAnsi" w:cstheme="minorHAnsi"/>
@@ -814,9 +846,9 @@
                 <w:bCs/>
                 <w:color w:val="FF0000"/>
               </w:rPr>
-              <w:t xml:space="preserve">Ibraheem saleh </w:t>
+              <w:t>Ibraheem</w:t>
             </w:r>
-            <w:proofErr w:type="gramStart"/>
+            <w:proofErr w:type="spellEnd"/>
             <w:r>
               <w:rPr>
                 <w:rFonts w:asciiTheme="minorHAnsi" w:hAnsiTheme="minorHAnsi" w:cstheme="minorHAnsi"/>
@@ -824,7 +856,48 @@
                 <w:bCs/>
                 <w:color w:val="FF0000"/>
               </w:rPr>
-              <w:t>Altuwayjiri(</w:t>
+              <w:t xml:space="preserve"> </w:t>
+            </w:r>
+            <w:proofErr w:type="spellStart"/>
+            <w:r>
+              <w:rPr>
+                <w:rFonts w:asciiTheme="minorHAnsi" w:hAnsiTheme="minorHAnsi" w:cstheme="minorHAnsi"/>
+                <w:b/>
+                <w:bCs/>
+                <w:color w:val="FF0000"/>
+              </w:rPr>
+              <w:t>saleh</w:t>
+            </w:r>
+            <w:proofErr w:type="spellEnd"/>
+            <w:r>
+              <w:rPr>
+                <w:rFonts w:asciiTheme="minorHAnsi" w:hAnsiTheme="minorHAnsi" w:cstheme="minorHAnsi"/>
+                <w:b/>
+                <w:bCs/>
+                <w:color w:val="FF0000"/>
+              </w:rPr>
+              <w:t xml:space="preserve"> </w:t>
+            </w:r>
+            <w:proofErr w:type="spellStart"/>
+            <w:proofErr w:type="gramStart"/>
+            <w:r>
+              <w:rPr>
+                <w:rFonts w:asciiTheme="minorHAnsi" w:hAnsiTheme="minorHAnsi" w:cstheme="minorHAnsi"/>
+                <w:b/>
+                <w:bCs/>
+                <w:color w:val="FF0000"/>
+              </w:rPr>
+              <w:t>Altuwayjiri</w:t>
+            </w:r>
+            <w:proofErr w:type="spellEnd"/>
+            <w:r>
+              <w:rPr>
+                <w:rFonts w:asciiTheme="minorHAnsi" w:hAnsiTheme="minorHAnsi" w:cstheme="minorHAnsi"/>
+                <w:b/>
+                <w:bCs/>
+                <w:color w:val="FF0000"/>
+              </w:rPr>
+              <w:t>(</w:t>
             </w:r>
             <w:proofErr w:type="gramEnd"/>
             <w:r>
@@ -839,7 +912,7 @@
           </w:p>
           <w:p>
             <w:pPr>
-              <w:pStyle w:val="2"/>
+              <w:pStyle w:val="Heading2"/>
               <w:bidi w:val="0"/>
               <w:jc w:val="center"/>
               <w:outlineLvl w:val="1"/>
@@ -857,7 +930,47 @@
                 <w:bCs/>
                 <w:color w:val="FF0000"/>
               </w:rPr>
-              <w:t>Mohammed khaled Alnasser (439014350)</w:t>
+              <w:t xml:space="preserve">Mohammed </w:t>
+            </w:r>
+            <w:proofErr w:type="spellStart"/>
+            <w:r>
+              <w:rPr>
+                <w:rFonts w:asciiTheme="minorHAnsi" w:hAnsiTheme="minorHAnsi" w:cstheme="minorHAnsi"/>
+                <w:b/>
+                <w:bCs/>
+                <w:color w:val="FF0000"/>
+              </w:rPr>
+              <w:t>khaled</w:t>
+            </w:r>
+            <w:proofErr w:type="spellEnd"/>
+            <w:r>
+              <w:rPr>
+                <w:rFonts w:asciiTheme="minorHAnsi" w:hAnsiTheme="minorHAnsi" w:cstheme="minorHAnsi"/>
+                <w:b/>
+                <w:bCs/>
+                <w:color w:val="FF0000"/>
+              </w:rPr>
+              <w:t xml:space="preserve"> </w:t>
+            </w:r>
+            <w:proofErr w:type="spellStart"/>
+            <w:r>
+              <w:rPr>
+                <w:rFonts w:asciiTheme="minorHAnsi" w:hAnsiTheme="minorHAnsi" w:cstheme="minorHAnsi"/>
+                <w:b/>
+                <w:bCs/>
+                <w:color w:val="FF0000"/>
+              </w:rPr>
+              <w:t>Alnasser</w:t>
+            </w:r>
+            <w:proofErr w:type="spellEnd"/>
+            <w:r>
+              <w:rPr>
+                <w:rFonts w:asciiTheme="minorHAnsi" w:hAnsiTheme="minorHAnsi" w:cstheme="minorHAnsi"/>
+                <w:b/>
+                <w:bCs/>
+                <w:color w:val="FF0000"/>
+              </w:rPr>
+              <w:t xml:space="preserve"> (439014350)</w:t>
             </w:r>
           </w:p>
           <w:p>
@@ -882,9 +995,9 @@
                 <w:sz w:val="26"/>
                 <w:szCs w:val="26"/>
               </w:rPr>
-              <w:t xml:space="preserve">Khalid abdulaziz </w:t>
+              <w:t xml:space="preserve">Khalid </w:t>
             </w:r>
-            <w:proofErr w:type="gramStart"/>
+            <w:proofErr w:type="spellStart"/>
             <w:r>
               <w:rPr>
                 <w:rFonts w:cstheme="minorHAnsi"/>
@@ -894,9 +1007,9 @@
                 <w:sz w:val="26"/>
                 <w:szCs w:val="26"/>
               </w:rPr>
-              <w:t>Alotaibi(</w:t>
+              <w:t>abdulaziz</w:t>
             </w:r>
-            <w:proofErr w:type="gramEnd"/>
+            <w:proofErr w:type="spellEnd"/>
             <w:r>
               <w:rPr>
                 <w:rFonts w:cstheme="minorHAnsi"/>
@@ -906,6 +1019,30 @@
                 <w:sz w:val="26"/>
                 <w:szCs w:val="26"/>
               </w:rPr>
+              <w:t xml:space="preserve"> </w:t>
+            </w:r>
+            <w:proofErr w:type="gramStart"/>
+            <w:r>
+              <w:rPr>
+                <w:rFonts w:cstheme="minorHAnsi"/>
+                <w:b/>
+                <w:bCs/>
+                <w:color w:val="FF0000"/>
+                <w:sz w:val="26"/>
+                <w:szCs w:val="26"/>
+              </w:rPr>
+              <w:t>Alotaibi(</w:t>
+            </w:r>
+            <w:proofErr w:type="gramEnd"/>
+            <w:r>
+              <w:rPr>
+                <w:rFonts w:cstheme="minorHAnsi"/>
+                <w:b/>
+                <w:bCs/>
+                <w:color w:val="FF0000"/>
+                <w:sz w:val="26"/>
+                <w:szCs w:val="26"/>
+              </w:rPr>
               <w:t>439012737)</w:t>
             </w:r>
           </w:p>
@@ -929,7 +1066,7 @@
           </w:p>
           <w:p>
             <w:pPr>
-              <w:pStyle w:val="1"/>
+              <w:pStyle w:val="Heading1"/>
               <w:bidi w:val="0"/>
               <w:jc w:val="center"/>
               <w:outlineLvl w:val="0"/>
@@ -952,7 +1089,7 @@
           </w:p>
           <w:p>
             <w:pPr>
-              <w:pStyle w:val="1"/>
+              <w:pStyle w:val="Heading1"/>
               <w:bidi w:val="0"/>
               <w:jc w:val="center"/>
               <w:outlineLvl w:val="0"/>
@@ -963,6 +1100,7 @@
                 <w:szCs w:val="32"/>
               </w:rPr>
             </w:pPr>
+            <w:proofErr w:type="spellStart"/>
             <w:proofErr w:type="gramStart"/>
             <w:r>
               <w:rPr>
@@ -973,6 +1111,7 @@
               </w:rPr>
               <w:t>Dr.Sultan</w:t>
             </w:r>
+            <w:proofErr w:type="spellEnd"/>
             <w:proofErr w:type="gramEnd"/>
             <w:r>
               <w:rPr>
@@ -981,8 +1120,19 @@
                 <w:sz w:val="32"/>
                 <w:szCs w:val="32"/>
               </w:rPr>
-              <w:t xml:space="preserve"> Alqahtani</w:t>
+              <w:t xml:space="preserve"> </w:t>
             </w:r>
+            <w:proofErr w:type="spellStart"/>
+            <w:r>
+              <w:rPr>
+                <w:rFonts w:asciiTheme="minorHAnsi" w:hAnsiTheme="minorHAnsi" w:cstheme="minorHAnsi"/>
+                <w:color w:val="FF0000"/>
+                <w:sz w:val="32"/>
+                <w:szCs w:val="32"/>
+              </w:rPr>
+              <w:t>Alqahtani</w:t>
+            </w:r>
+            <w:proofErr w:type="spellEnd"/>
           </w:p>
           <w:p>
             <w:pPr>
@@ -1021,7 +1171,7 @@
           </w:p>
           <w:p>
             <w:pPr>
-              <w:pStyle w:val="1"/>
+              <w:pStyle w:val="Heading1"/>
               <w:bidi w:val="0"/>
               <w:jc w:val="center"/>
               <w:outlineLvl w:val="0"/>
@@ -1125,7 +1275,7 @@
     </w:p>
     <w:p>
       <w:pPr>
-        <w:pStyle w:val="a6"/>
+        <w:pStyle w:val="Header"/>
         <w:tabs>
           <w:tab w:val="left" w:pos="720"/>
         </w:tabs>
@@ -1138,7 +1288,7 @@
     </w:p>
     <w:p>
       <w:pPr>
-        <w:pStyle w:val="11"/>
+        <w:pStyle w:val="TOC1"/>
         <w:tabs>
           <w:tab w:val="right" w:leader="dot" w:pos="9350"/>
         </w:tabs>
@@ -1200,7 +1350,7 @@
     </w:p>
     <w:p>
       <w:pPr>
-        <w:pStyle w:val="20"/>
+        <w:pStyle w:val="TOC2"/>
         <w:tabs>
           <w:tab w:val="right" w:leader="dot" w:pos="9350"/>
         </w:tabs>
@@ -1239,7 +1389,7 @@
     </w:p>
     <w:p>
       <w:pPr>
-        <w:pStyle w:val="20"/>
+        <w:pStyle w:val="TOC2"/>
         <w:tabs>
           <w:tab w:val="right" w:leader="dot" w:pos="9350"/>
         </w:tabs>
@@ -1278,7 +1428,7 @@
     </w:p>
     <w:p>
       <w:pPr>
-        <w:pStyle w:val="20"/>
+        <w:pStyle w:val="TOC2"/>
         <w:tabs>
           <w:tab w:val="right" w:leader="dot" w:pos="9350"/>
         </w:tabs>
@@ -1327,7 +1477,7 @@
     </w:p>
     <w:p>
       <w:pPr>
-        <w:pStyle w:val="20"/>
+        <w:pStyle w:val="TOC2"/>
         <w:tabs>
           <w:tab w:val="right" w:leader="dot" w:pos="9350"/>
         </w:tabs>
@@ -1382,7 +1532,7 @@
     </w:p>
     <w:p>
       <w:pPr>
-        <w:pStyle w:val="11"/>
+        <w:pStyle w:val="TOC1"/>
         <w:tabs>
           <w:tab w:val="right" w:leader="dot" w:pos="9350"/>
         </w:tabs>
@@ -1423,7 +1573,7 @@
     </w:p>
     <w:p>
       <w:pPr>
-        <w:pStyle w:val="20"/>
+        <w:pStyle w:val="TOC2"/>
         <w:tabs>
           <w:tab w:val="right" w:leader="dot" w:pos="9350"/>
         </w:tabs>
@@ -1462,7 +1612,7 @@
     </w:p>
     <w:p>
       <w:pPr>
-        <w:pStyle w:val="20"/>
+        <w:pStyle w:val="TOC2"/>
         <w:tabs>
           <w:tab w:val="right" w:leader="dot" w:pos="9350"/>
         </w:tabs>
@@ -1501,7 +1651,7 @@
     </w:p>
     <w:p>
       <w:pPr>
-        <w:pStyle w:val="20"/>
+        <w:pStyle w:val="TOC2"/>
         <w:tabs>
           <w:tab w:val="right" w:leader="dot" w:pos="9350"/>
         </w:tabs>
@@ -1540,7 +1690,7 @@
     </w:p>
     <w:p>
       <w:pPr>
-        <w:pStyle w:val="20"/>
+        <w:pStyle w:val="TOC2"/>
         <w:tabs>
           <w:tab w:val="right" w:leader="dot" w:pos="9350"/>
         </w:tabs>
@@ -1579,7 +1729,7 @@
     </w:p>
     <w:p>
       <w:pPr>
-        <w:pStyle w:val="11"/>
+        <w:pStyle w:val="TOC1"/>
         <w:tabs>
           <w:tab w:val="right" w:leader="dot" w:pos="9350"/>
         </w:tabs>
@@ -1620,7 +1770,7 @@
     </w:p>
     <w:p>
       <w:pPr>
-        <w:pStyle w:val="20"/>
+        <w:pStyle w:val="TOC2"/>
         <w:tabs>
           <w:tab w:val="right" w:leader="dot" w:pos="9350"/>
         </w:tabs>
@@ -1659,7 +1809,7 @@
     </w:p>
     <w:p>
       <w:pPr>
-        <w:pStyle w:val="3"/>
+        <w:pStyle w:val="TOC3"/>
         <w:tabs>
           <w:tab w:val="right" w:leader="dot" w:pos="9350"/>
         </w:tabs>
@@ -1699,7 +1849,7 @@
     </w:p>
     <w:p>
       <w:pPr>
-        <w:pStyle w:val="3"/>
+        <w:pStyle w:val="TOC3"/>
         <w:tabs>
           <w:tab w:val="right" w:leader="dot" w:pos="9350"/>
         </w:tabs>
@@ -1739,7 +1889,7 @@
     </w:p>
     <w:p>
       <w:pPr>
-        <w:pStyle w:val="3"/>
+        <w:pStyle w:val="TOC3"/>
         <w:tabs>
           <w:tab w:val="right" w:leader="dot" w:pos="9350"/>
         </w:tabs>
@@ -1779,7 +1929,7 @@
     </w:p>
     <w:p>
       <w:pPr>
-        <w:pStyle w:val="20"/>
+        <w:pStyle w:val="TOC2"/>
         <w:tabs>
           <w:tab w:val="right" w:leader="dot" w:pos="9350"/>
         </w:tabs>
@@ -1818,7 +1968,7 @@
     </w:p>
     <w:p>
       <w:pPr>
-        <w:pStyle w:val="20"/>
+        <w:pStyle w:val="TOC2"/>
         <w:tabs>
           <w:tab w:val="right" w:leader="dot" w:pos="9350"/>
         </w:tabs>
@@ -1857,7 +2007,7 @@
     </w:p>
     <w:p>
       <w:pPr>
-        <w:pStyle w:val="11"/>
+        <w:pStyle w:val="TOC1"/>
         <w:tabs>
           <w:tab w:val="right" w:leader="dot" w:pos="9350"/>
         </w:tabs>
@@ -1906,7 +2056,7 @@
     </w:p>
     <w:p>
       <w:pPr>
-        <w:pStyle w:val="11"/>
+        <w:pStyle w:val="TOC1"/>
         <w:tabs>
           <w:tab w:val="right" w:leader="dot" w:pos="9350"/>
         </w:tabs>
@@ -2020,7 +2170,7 @@
     </w:p>
     <w:p>
       <w:pPr>
-        <w:pStyle w:val="a3"/>
+        <w:pStyle w:val="ListParagraph"/>
         <w:numPr>
           <w:ilvl w:val="0"/>
           <w:numId w:val="2"/>
@@ -2048,7 +2198,7 @@
     </w:p>
     <w:p>
       <w:pPr>
-        <w:pStyle w:val="a3"/>
+        <w:pStyle w:val="ListParagraph"/>
         <w:bidi w:val="0"/>
         <w:rPr>
           <w:rFonts w:asciiTheme="majorBidi" w:hAnsiTheme="majorBidi" w:cstheme="majorBidi"/>
@@ -2062,7 +2212,7 @@
     </w:p>
     <w:p>
       <w:pPr>
-        <w:pStyle w:val="a3"/>
+        <w:pStyle w:val="ListParagraph"/>
         <w:bidi w:val="0"/>
         <w:spacing w:line="360" w:lineRule="auto"/>
         <w:rPr>
@@ -2633,7 +2783,7 @@
     </w:p>
     <w:tbl>
       <w:tblPr>
-        <w:tblStyle w:val="a5"/>
+        <w:tblStyle w:val="TableGrid"/>
         <w:tblW w:w="0" w:type="auto"/>
         <w:tblInd w:w="720" w:type="dxa"/>
         <w:tblLook w:val="04A0" w:firstRow="1" w:lastRow="0" w:firstColumn="1" w:lastColumn="0" w:noHBand="0" w:noVBand="1"/>
@@ -3342,22 +3492,146 @@
         <w:lastRenderedPageBreak/>
         <w:t>news list, which includes for example last uploaded exams or courses.</w:t>
       </w:r>
-      <w:bookmarkStart w:id="1" w:name="_GoBack"/>
-      <w:bookmarkEnd w:id="1"/>
-    </w:p>
-    <w:p>
-      <w:pPr>
-        <w:bidi w:val="0"/>
-        <w:rPr>
-          <w:rFonts w:asciiTheme="majorBidi" w:hAnsiTheme="majorBidi" w:cstheme="majorBidi"/>
-          <w:sz w:val="28"/>
-          <w:szCs w:val="28"/>
-        </w:rPr>
-      </w:pPr>
-    </w:p>
-    <w:p>
-      <w:pPr>
-        <w:pStyle w:val="2"/>
+    </w:p>
+    <w:p>
+      <w:pPr>
+        <w:bidi w:val="0"/>
+        <w:rPr>
+          <w:rFonts w:asciiTheme="majorBidi" w:hAnsiTheme="majorBidi" w:cstheme="majorBidi"/>
+          <w:sz w:val="28"/>
+          <w:szCs w:val="28"/>
+        </w:rPr>
+      </w:pPr>
+    </w:p>
+    <w:p>
+      <w:pPr>
+        <w:bidi w:val="0"/>
+        <w:rPr>
+          <w:rFonts w:asciiTheme="majorBidi" w:hAnsiTheme="majorBidi" w:cstheme="majorBidi"/>
+          <w:b/>
+          <w:bCs/>
+          <w:color w:val="0070C0"/>
+          <w:sz w:val="32"/>
+          <w:szCs w:val="32"/>
+        </w:rPr>
+      </w:pPr>
+      <w:r>
+        <w:rPr>
+          <w:rFonts w:asciiTheme="majorBidi" w:hAnsiTheme="majorBidi" w:cstheme="majorBidi"/>
+          <w:b/>
+          <w:bCs/>
+          <w:color w:val="0070C0"/>
+          <w:sz w:val="32"/>
+          <w:szCs w:val="32"/>
+        </w:rPr>
+        <w:t>2.3 User Characteristics</w:t>
+      </w:r>
+    </w:p>
+    <w:p>
+      <w:pPr>
+        <w:bidi w:val="0"/>
+        <w:spacing w:line="360" w:lineRule="auto"/>
+        <w:ind w:left="720"/>
+        <w:jc w:val="both"/>
+        <w:rPr>
+          <w:rFonts w:asciiTheme="majorBidi" w:hAnsiTheme="majorBidi" w:cstheme="majorBidi"/>
+          <w:sz w:val="28"/>
+          <w:szCs w:val="28"/>
+        </w:rPr>
+      </w:pPr>
+      <w:r>
+        <w:rPr>
+          <w:rFonts w:asciiTheme="majorBidi" w:hAnsiTheme="majorBidi" w:cstheme="majorBidi"/>
+          <w:sz w:val="28"/>
+          <w:szCs w:val="28"/>
+        </w:rPr>
+        <w:t xml:space="preserve">           </w:t>
+      </w:r>
+      <w:r>
+        <w:rPr>
+          <w:rFonts w:asciiTheme="majorBidi" w:hAnsiTheme="majorBidi" w:cstheme="majorBidi"/>
+          <w:sz w:val="28"/>
+          <w:szCs w:val="28"/>
+        </w:rPr>
+        <w:t>There are three types of users that interact with the system: faculty staff, students and guests. For each of these three types of users have their different use of the system.</w:t>
+      </w:r>
+    </w:p>
+    <w:p>
+      <w:pPr>
+        <w:bidi w:val="0"/>
+        <w:spacing w:line="360" w:lineRule="auto"/>
+        <w:ind w:left="720"/>
+        <w:jc w:val="both"/>
+        <w:rPr>
+          <w:rFonts w:asciiTheme="majorBidi" w:hAnsiTheme="majorBidi" w:cstheme="majorBidi"/>
+          <w:sz w:val="28"/>
+          <w:szCs w:val="28"/>
+        </w:rPr>
+      </w:pPr>
+      <w:r>
+        <w:rPr>
+          <w:rFonts w:asciiTheme="majorBidi" w:hAnsiTheme="majorBidi" w:cstheme="majorBidi"/>
+          <w:sz w:val="28"/>
+          <w:szCs w:val="28"/>
+        </w:rPr>
+        <w:t>Faculty staff can use the application to add contact information, office number and classes schedule. Also, they can declare where the exams will be.</w:t>
+      </w:r>
+    </w:p>
+    <w:p>
+      <w:pPr>
+        <w:bidi w:val="0"/>
+        <w:spacing w:line="360" w:lineRule="auto"/>
+        <w:ind w:left="720"/>
+        <w:jc w:val="both"/>
+        <w:rPr>
+          <w:rFonts w:asciiTheme="majorBidi" w:hAnsiTheme="majorBidi" w:cstheme="majorBidi"/>
+          <w:sz w:val="28"/>
+          <w:szCs w:val="28"/>
+        </w:rPr>
+      </w:pPr>
+      <w:r>
+        <w:rPr>
+          <w:rFonts w:asciiTheme="majorBidi" w:hAnsiTheme="majorBidi" w:cstheme="majorBidi"/>
+          <w:sz w:val="28"/>
+          <w:szCs w:val="28"/>
+        </w:rPr>
+        <w:t>Students can use the application to add their classes schedule, they can receive alerts from the staff faculty, and they can search for classes, faculty staff and their information’s.</w:t>
+      </w:r>
+    </w:p>
+    <w:p>
+      <w:pPr>
+        <w:bidi w:val="0"/>
+        <w:spacing w:line="360" w:lineRule="auto"/>
+        <w:ind w:left="720"/>
+        <w:jc w:val="both"/>
+        <w:rPr>
+          <w:rFonts w:asciiTheme="majorBidi" w:hAnsiTheme="majorBidi" w:cstheme="majorBidi"/>
+          <w:sz w:val="28"/>
+          <w:szCs w:val="28"/>
+        </w:rPr>
+      </w:pPr>
+      <w:r>
+        <w:rPr>
+          <w:rFonts w:asciiTheme="majorBidi" w:hAnsiTheme="majorBidi" w:cstheme="majorBidi"/>
+          <w:sz w:val="28"/>
+          <w:szCs w:val="28"/>
+        </w:rPr>
+        <w:t>Visitors can use only the application to search for classes and faculty staff.</w:t>
+      </w:r>
+    </w:p>
+    <w:p>
+      <w:pPr>
+        <w:bidi w:val="0"/>
+        <w:rPr>
+          <w:rFonts w:asciiTheme="majorBidi" w:hAnsiTheme="majorBidi" w:cstheme="majorBidi"/>
+          <w:sz w:val="28"/>
+          <w:szCs w:val="28"/>
+        </w:rPr>
+      </w:pPr>
+    </w:p>
+    <w:p>
+      <w:pPr>
+        <w:pStyle w:val="Heading2"/>
         <w:bidi w:val="0"/>
         <w:rPr>
           <w:rFonts w:asciiTheme="majorBidi" w:hAnsiTheme="majorBidi"/>
@@ -3368,8 +3642,8 @@
           <w:szCs w:val="32"/>
         </w:rPr>
       </w:pPr>
-      <w:bookmarkStart w:id="2" w:name="_Toc13066209"/>
-      <w:bookmarkStart w:id="3" w:name="_Toc506458781"/>
+      <w:bookmarkStart w:id="1" w:name="_Toc13066209"/>
+      <w:bookmarkStart w:id="2" w:name="_Toc506458781"/>
       <w:r>
         <w:rPr>
           <w:rFonts w:asciiTheme="majorBidi" w:hAnsiTheme="majorBidi"/>
@@ -3381,8 +3655,8 @@
         </w:rPr>
         <w:t>2.4 General Constraints</w:t>
       </w:r>
+      <w:bookmarkEnd w:id="1"/>
       <w:bookmarkEnd w:id="2"/>
-      <w:bookmarkEnd w:id="3"/>
     </w:p>
     <w:p>
       <w:pPr>
@@ -3421,8 +3695,2915 @@
         </w:rPr>
       </w:pPr>
     </w:p>
+    <w:p>
+      <w:pPr>
+        <w:bidi w:val="0"/>
+        <w:rPr>
+          <w:rFonts w:asciiTheme="majorBidi" w:hAnsiTheme="majorBidi" w:cstheme="majorBidi"/>
+        </w:rPr>
+      </w:pPr>
+    </w:p>
+    <w:p>
+      <w:pPr>
+        <w:bidi w:val="0"/>
+        <w:rPr>
+          <w:rFonts w:asciiTheme="majorBidi" w:hAnsiTheme="majorBidi" w:cstheme="majorBidi"/>
+          <w:sz w:val="28"/>
+          <w:szCs w:val="28"/>
+        </w:rPr>
+      </w:pPr>
+      <w:r>
+        <w:rPr>
+          <w:rFonts w:asciiTheme="majorBidi" w:hAnsiTheme="majorBidi" w:cstheme="majorBidi"/>
+          <w:b/>
+          <w:bCs/>
+          <w:color w:val="0070C0"/>
+          <w:sz w:val="32"/>
+          <w:szCs w:val="32"/>
+        </w:rPr>
+        <w:t>3.1 External Interface Requirements</w:t>
+      </w:r>
+    </w:p>
+    <w:p>
+      <w:pPr>
+        <w:bidi w:val="0"/>
+        <w:spacing w:line="360" w:lineRule="auto"/>
+        <w:ind w:left="720"/>
+        <w:jc w:val="both"/>
+        <w:rPr>
+          <w:rFonts w:asciiTheme="majorBidi" w:hAnsiTheme="majorBidi" w:cstheme="majorBidi"/>
+          <w:sz w:val="28"/>
+          <w:szCs w:val="28"/>
+        </w:rPr>
+      </w:pPr>
+      <w:r>
+        <w:rPr>
+          <w:rFonts w:asciiTheme="majorBidi" w:hAnsiTheme="majorBidi" w:cstheme="majorBidi"/>
+          <w:sz w:val="28"/>
+          <w:szCs w:val="28"/>
+        </w:rPr>
+        <w:t>The following subsections will examine the various pages that will represent the CTS.</w:t>
+      </w:r>
+    </w:p>
+    <w:p>
+      <w:pPr>
+        <w:bidi w:val="0"/>
+        <w:rPr>
+          <w:rFonts w:asciiTheme="majorBidi" w:hAnsiTheme="majorBidi" w:cstheme="majorBidi"/>
+          <w:b/>
+          <w:bCs/>
+          <w:color w:val="70AD47" w:themeColor="accent6"/>
+          <w:sz w:val="32"/>
+          <w:szCs w:val="32"/>
+        </w:rPr>
+      </w:pPr>
+    </w:p>
+    <w:p>
+      <w:pPr>
+        <w:bidi w:val="0"/>
+        <w:rPr>
+          <w:rFonts w:asciiTheme="majorBidi" w:hAnsiTheme="majorBidi" w:cstheme="majorBidi"/>
+          <w:b/>
+          <w:bCs/>
+          <w:color w:val="70AD47" w:themeColor="accent6"/>
+          <w:sz w:val="32"/>
+          <w:szCs w:val="32"/>
+        </w:rPr>
+      </w:pPr>
+    </w:p>
+    <w:p>
+      <w:pPr>
+        <w:bidi w:val="0"/>
+        <w:rPr>
+          <w:rFonts w:asciiTheme="majorBidi" w:hAnsiTheme="majorBidi" w:cstheme="majorBidi"/>
+          <w:b/>
+          <w:bCs/>
+          <w:color w:val="70AD47" w:themeColor="accent6"/>
+          <w:sz w:val="32"/>
+          <w:szCs w:val="32"/>
+        </w:rPr>
+      </w:pPr>
+      <w:r>
+        <w:rPr>
+          <w:rFonts w:asciiTheme="majorBidi" w:hAnsiTheme="majorBidi" w:cstheme="majorBidi"/>
+          <w:b/>
+          <w:bCs/>
+          <w:color w:val="70AD47" w:themeColor="accent6"/>
+          <w:sz w:val="32"/>
+          <w:szCs w:val="32"/>
+        </w:rPr>
+        <w:lastRenderedPageBreak/>
+        <w:t>3.1.1 User interfaces</w:t>
+      </w:r>
+    </w:p>
+    <w:p>
+      <w:pPr>
+        <w:bidi w:val="0"/>
+        <w:spacing w:line="360" w:lineRule="auto"/>
+        <w:ind w:left="720"/>
+        <w:jc w:val="both"/>
+        <w:rPr>
+          <w:rFonts w:asciiTheme="majorBidi" w:hAnsiTheme="majorBidi" w:cstheme="majorBidi"/>
+          <w:sz w:val="28"/>
+          <w:szCs w:val="28"/>
+        </w:rPr>
+      </w:pPr>
+      <w:r>
+        <w:rPr>
+          <w:rFonts w:asciiTheme="majorBidi" w:hAnsiTheme="majorBidi" w:cstheme="majorBidi"/>
+          <w:sz w:val="28"/>
+          <w:szCs w:val="28"/>
+        </w:rPr>
+        <w:t>The first-time user of the application will see the role pick page. The user should select his role by one of the roles, see Figure 1.</w:t>
+      </w:r>
+    </w:p>
+    <w:p>
+      <w:pPr>
+        <w:bidi w:val="0"/>
+        <w:spacing w:line="360" w:lineRule="auto"/>
+        <w:ind w:left="720"/>
+        <w:jc w:val="both"/>
+        <w:rPr>
+          <w:rFonts w:asciiTheme="majorBidi" w:hAnsiTheme="majorBidi" w:cstheme="majorBidi"/>
+          <w:sz w:val="28"/>
+          <w:szCs w:val="28"/>
+        </w:rPr>
+      </w:pPr>
+      <w:r>
+        <w:rPr>
+          <w:rFonts w:asciiTheme="majorBidi" w:hAnsiTheme="majorBidi" w:cstheme="majorBidi"/>
+          <w:sz w:val="28"/>
+          <w:szCs w:val="28"/>
+        </w:rPr>
+        <w:t>After selecting the role, the user will see the log-in page. User can log-in to this page, see Figure 2.</w:t>
+      </w:r>
+    </w:p>
+    <w:p>
+      <w:pPr>
+        <w:bidi w:val="0"/>
+        <w:spacing w:line="360" w:lineRule="auto"/>
+        <w:ind w:left="720"/>
+        <w:jc w:val="both"/>
+        <w:rPr>
+          <w:rFonts w:asciiTheme="majorBidi" w:hAnsiTheme="majorBidi" w:cstheme="majorBidi"/>
+          <w:sz w:val="28"/>
+          <w:szCs w:val="28"/>
+        </w:rPr>
+      </w:pPr>
+      <w:r>
+        <w:rPr>
+          <w:rFonts w:asciiTheme="majorBidi" w:hAnsiTheme="majorBidi" w:cstheme="majorBidi"/>
+          <w:sz w:val="28"/>
+          <w:szCs w:val="28"/>
+        </w:rPr>
+        <w:t>If the user doesn’t have an account, the user can sign-up by clicking the sign-up button. After that will open the sign-up page, see Figure 3.</w:t>
+      </w:r>
+    </w:p>
+    <w:p>
+      <w:pPr>
+        <w:bidi w:val="0"/>
+        <w:jc w:val="both"/>
+        <w:rPr>
+          <w:rFonts w:asciiTheme="majorBidi" w:hAnsiTheme="majorBidi" w:cstheme="majorBidi"/>
+          <w:sz w:val="28"/>
+          <w:szCs w:val="28"/>
+        </w:rPr>
+      </w:pPr>
+      <w:r>
+        <w:rPr>
+          <w:rFonts w:asciiTheme="majorBidi" w:hAnsiTheme="majorBidi" w:cstheme="majorBidi"/>
+          <w:noProof/>
+          <w:sz w:val="28"/>
+          <w:szCs w:val="28"/>
+        </w:rPr>
+        <mc:AlternateContent>
+          <mc:Choice Requires="wps">
+            <w:drawing>
+              <wp:anchor distT="0" distB="0" distL="114300" distR="114300" simplePos="0" relativeHeight="251661312" behindDoc="0" locked="0" layoutInCell="1" allowOverlap="1" wp14:anchorId="0538CB6B" wp14:editId="6EE08C94">
+                <wp:simplePos x="0" y="0"/>
+                <wp:positionH relativeFrom="column">
+                  <wp:posOffset>238125</wp:posOffset>
+                </wp:positionH>
+                <wp:positionV relativeFrom="paragraph">
+                  <wp:posOffset>2828291</wp:posOffset>
+                </wp:positionV>
+                <wp:extent cx="1800225" cy="304800"/>
+                <wp:effectExtent l="0" t="0" r="28575" b="19050"/>
+                <wp:wrapNone/>
+                <wp:docPr id="5" name="Text Box 5"/>
+                <wp:cNvGraphicFramePr/>
+                <a:graphic xmlns:a="http://schemas.openxmlformats.org/drawingml/2006/main">
+                  <a:graphicData uri="http://schemas.microsoft.com/office/word/2010/wordprocessingShape">
+                    <wps:wsp>
+                      <wps:cNvSpPr txBox="1"/>
+                      <wps:spPr>
+                        <a:xfrm>
+                          <a:off x="0" y="0"/>
+                          <a:ext cx="1800225" cy="304800"/>
+                        </a:xfrm>
+                        <a:prstGeom prst="rect">
+                          <a:avLst/>
+                        </a:prstGeom>
+                        <a:solidFill>
+                          <a:schemeClr val="lt1"/>
+                        </a:solidFill>
+                        <a:ln w="6350">
+                          <a:solidFill>
+                            <a:schemeClr val="bg1"/>
+                          </a:solidFill>
+                        </a:ln>
+                      </wps:spPr>
+                      <wps:txbx>
+                        <w:txbxContent>
+                          <w:p>
+                            <w:pPr>
+                              <w:rPr>
+                                <w:rFonts w:asciiTheme="majorBidi" w:hAnsiTheme="majorBidi" w:cstheme="majorBidi"/>
+                                <w:b/>
+                                <w:bCs/>
+                                <w:color w:val="0070C0"/>
+                                <w:sz w:val="28"/>
+                                <w:szCs w:val="28"/>
+                              </w:rPr>
+                            </w:pPr>
+                            <w:r>
+                              <w:rPr>
+                                <w:rFonts w:asciiTheme="majorBidi" w:hAnsiTheme="majorBidi" w:cstheme="majorBidi"/>
+                                <w:b/>
+                                <w:bCs/>
+                                <w:color w:val="0070C0"/>
+                                <w:sz w:val="24"/>
+                                <w:szCs w:val="24"/>
+                              </w:rPr>
+                              <w:t>Figure 1 – Role pick page</w:t>
+                            </w:r>
+                          </w:p>
+                        </w:txbxContent>
+                      </wps:txbx>
+                      <wps:bodyPr rot="0" spcFirstLastPara="0" vertOverflow="overflow" horzOverflow="overflow" vert="horz" wrap="square" lIns="91440" tIns="45720" rIns="91440" bIns="45720" numCol="1" spcCol="0" rtlCol="0" fromWordArt="0" anchor="t" anchorCtr="0" forceAA="0" compatLnSpc="1">
+                        <a:prstTxWarp prst="textNoShape">
+                          <a:avLst/>
+                        </a:prstTxWarp>
+                        <a:noAutofit/>
+                      </wps:bodyPr>
+                    </wps:wsp>
+                  </a:graphicData>
+                </a:graphic>
+                <wp14:sizeRelH relativeFrom="margin">
+                  <wp14:pctWidth>0</wp14:pctWidth>
+                </wp14:sizeRelH>
+                <wp14:sizeRelV relativeFrom="margin">
+                  <wp14:pctHeight>0</wp14:pctHeight>
+                </wp14:sizeRelV>
+              </wp:anchor>
+            </w:drawing>
+          </mc:Choice>
+          <mc:Fallback>
+            <w:pict>
+              <v:shapetype w14:anchorId="0538CB6B" id="_x0000_t202" coordsize="21600,21600" o:spt="202" path="m,l,21600r21600,l21600,xe">
+                <v:stroke joinstyle="miter"/>
+                <v:path gradientshapeok="t" o:connecttype="rect"/>
+              </v:shapetype>
+              <v:shape id="Text Box 5" o:spid="_x0000_s1026" type="#_x0000_t202" style="position:absolute;left:0;text-align:left;margin-left:18.75pt;margin-top:222.7pt;width:141.75pt;height:24pt;z-index:251661312;visibility:visible;mso-wrap-style:square;mso-width-percent:0;mso-height-percent:0;mso-wrap-distance-left:9pt;mso-wrap-distance-top:0;mso-wrap-distance-right:9pt;mso-wrap-distance-bottom:0;mso-position-horizontal:absolute;mso-position-horizontal-relative:text;mso-position-vertical:absolute;mso-position-vertical-relative:text;mso-width-percent:0;mso-height-percent:0;mso-width-relative:margin;mso-height-relative:margin;v-text-anchor:top" o:gfxdata="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" fillcolor="white [3201]" strokecolor="white [3212]" strokeweight=".5pt">
+                <v:textbox>
+                  <w:txbxContent>
+                    <w:p>
+                      <w:pPr>
+                        <w:rPr>
+                          <w:rFonts w:asciiTheme="majorBidi" w:hAnsiTheme="majorBidi" w:cstheme="majorBidi"/>
+                          <w:b/>
+                          <w:bCs/>
+                          <w:color w:val="0070C0"/>
+                          <w:sz w:val="28"/>
+                          <w:szCs w:val="28"/>
+                        </w:rPr>
+                      </w:pPr>
+                      <w:r>
+                        <w:rPr>
+                          <w:rFonts w:asciiTheme="majorBidi" w:hAnsiTheme="majorBidi" w:cstheme="majorBidi"/>
+                          <w:b/>
+                          <w:bCs/>
+                          <w:color w:val="0070C0"/>
+                          <w:sz w:val="24"/>
+                          <w:szCs w:val="24"/>
+                        </w:rPr>
+                        <w:t>Figure 1 – Role pick page</w:t>
+                      </w:r>
+                    </w:p>
+                  </w:txbxContent>
+                </v:textbox>
+              </v:shape>
+            </w:pict>
+          </mc:Fallback>
+        </mc:AlternateContent>
+      </w:r>
+      <w:r>
+        <w:rPr>
+          <w:rFonts w:asciiTheme="majorBidi" w:hAnsiTheme="majorBidi" w:cstheme="majorBidi"/>
+          <w:noProof/>
+          <w:sz w:val="28"/>
+          <w:szCs w:val="28"/>
+        </w:rPr>
+        <mc:AlternateContent>
+          <mc:Choice Requires="wps">
+            <w:drawing>
+              <wp:anchor distT="0" distB="0" distL="114300" distR="114300" simplePos="0" relativeHeight="251660288" behindDoc="0" locked="0" layoutInCell="1" allowOverlap="1" wp14:anchorId="377DF943" wp14:editId="76D03D9A">
+                <wp:simplePos x="0" y="0"/>
+                <wp:positionH relativeFrom="column">
+                  <wp:posOffset>4057650</wp:posOffset>
+                </wp:positionH>
+                <wp:positionV relativeFrom="paragraph">
+                  <wp:posOffset>2847340</wp:posOffset>
+                </wp:positionV>
+                <wp:extent cx="1752600" cy="323850"/>
+                <wp:effectExtent l="0" t="0" r="19050" b="19050"/>
+                <wp:wrapNone/>
+                <wp:docPr id="4" name="Text Box 4"/>
+                <wp:cNvGraphicFramePr/>
+                <a:graphic xmlns:a="http://schemas.openxmlformats.org/drawingml/2006/main">
+                  <a:graphicData uri="http://schemas.microsoft.com/office/word/2010/wordprocessingShape">
+                    <wps:wsp>
+                      <wps:cNvSpPr txBox="1"/>
+                      <wps:spPr>
+                        <a:xfrm>
+                          <a:off x="0" y="0"/>
+                          <a:ext cx="1752600" cy="323850"/>
+                        </a:xfrm>
+                        <a:prstGeom prst="rect">
+                          <a:avLst/>
+                        </a:prstGeom>
+                        <a:solidFill>
+                          <a:schemeClr val="lt1"/>
+                        </a:solidFill>
+                        <a:ln w="6350">
+                          <a:solidFill>
+                            <a:schemeClr val="bg1"/>
+                          </a:solidFill>
+                        </a:ln>
+                      </wps:spPr>
+                      <wps:txbx>
+                        <w:txbxContent>
+                          <w:p>
+                            <w:pPr>
+                              <w:rPr>
+                                <w:rFonts w:asciiTheme="majorBidi" w:hAnsiTheme="majorBidi" w:cstheme="majorBidi"/>
+                                <w:b/>
+                                <w:bCs/>
+                                <w:color w:val="0070C0"/>
+                                <w:sz w:val="28"/>
+                                <w:szCs w:val="28"/>
+                              </w:rPr>
+                            </w:pPr>
+                            <w:r>
+                              <w:rPr>
+                                <w:rFonts w:asciiTheme="majorBidi" w:hAnsiTheme="majorBidi" w:cstheme="majorBidi"/>
+                                <w:b/>
+                                <w:bCs/>
+                                <w:color w:val="0070C0"/>
+                                <w:sz w:val="24"/>
+                                <w:szCs w:val="24"/>
+                              </w:rPr>
+                              <w:t>Figure 3 – Sign-up page</w:t>
+                            </w:r>
+                          </w:p>
+                        </w:txbxContent>
+                      </wps:txbx>
+                      <wps:bodyPr rot="0" spcFirstLastPara="0" vertOverflow="overflow" horzOverflow="overflow" vert="horz" wrap="square" lIns="91440" tIns="45720" rIns="91440" bIns="45720" numCol="1" spcCol="0" rtlCol="0" fromWordArt="0" anchor="t" anchorCtr="0" forceAA="0" compatLnSpc="1">
+                        <a:prstTxWarp prst="textNoShape">
+                          <a:avLst/>
+                        </a:prstTxWarp>
+                        <a:noAutofit/>
+                      </wps:bodyPr>
+                    </wps:wsp>
+                  </a:graphicData>
+                </a:graphic>
+                <wp14:sizeRelH relativeFrom="margin">
+                  <wp14:pctWidth>0</wp14:pctWidth>
+                </wp14:sizeRelH>
+              </wp:anchor>
+            </w:drawing>
+          </mc:Choice>
+          <mc:Fallback>
+            <w:pict>
+              <v:shape w14:anchorId="377DF943" id="Text Box 4" o:spid="_x0000_s1027" type="#_x0000_t202" style="position:absolute;left:0;text-align:left;margin-left:319.5pt;margin-top:224.2pt;width:138pt;height:25.5pt;z-index:251660288;visibility:visible;mso-wrap-style:square;mso-width-percent:0;mso-wrap-distance-left:9pt;mso-wrap-distance-top:0;mso-wrap-distance-right:9pt;mso-wrap-distance-bottom:0;mso-position-horizontal:absolute;mso-position-horizontal-relative:text;mso-position-vertical:absolute;mso-position-vertical-relative:text;mso-width-percent:0;mso-width-relative:margin;v-text-anchor:top" o:gfxdata="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" fillcolor="white [3201]" strokecolor="white [3212]" strokeweight=".5pt">
+                <v:textbox>
+                  <w:txbxContent>
+                    <w:p>
+                      <w:pPr>
+                        <w:rPr>
+                          <w:rFonts w:asciiTheme="majorBidi" w:hAnsiTheme="majorBidi" w:cstheme="majorBidi"/>
+                          <w:b/>
+                          <w:bCs/>
+                          <w:color w:val="0070C0"/>
+                          <w:sz w:val="28"/>
+                          <w:szCs w:val="28"/>
+                        </w:rPr>
+                      </w:pPr>
+                      <w:r>
+                        <w:rPr>
+                          <w:rFonts w:asciiTheme="majorBidi" w:hAnsiTheme="majorBidi" w:cstheme="majorBidi"/>
+                          <w:b/>
+                          <w:bCs/>
+                          <w:color w:val="0070C0"/>
+                          <w:sz w:val="24"/>
+                          <w:szCs w:val="24"/>
+                        </w:rPr>
+                        <w:t>Figure 3 – Sign-up page</w:t>
+                      </w:r>
+                    </w:p>
+                  </w:txbxContent>
+                </v:textbox>
+              </v:shape>
+            </w:pict>
+          </mc:Fallback>
+        </mc:AlternateContent>
+      </w:r>
+      <w:r>
+        <w:rPr>
+          <w:rFonts w:asciiTheme="majorBidi" w:hAnsiTheme="majorBidi" w:cstheme="majorBidi"/>
+          <w:noProof/>
+          <w:sz w:val="28"/>
+          <w:szCs w:val="28"/>
+        </w:rPr>
+        <mc:AlternateContent>
+          <mc:Choice Requires="wps">
+            <w:drawing>
+              <wp:anchor distT="0" distB="0" distL="114300" distR="114300" simplePos="0" relativeHeight="251659264" behindDoc="0" locked="0" layoutInCell="1" allowOverlap="1" wp14:anchorId="2DD83AFA" wp14:editId="5B5B5060">
+                <wp:simplePos x="0" y="0"/>
+                <wp:positionH relativeFrom="column">
+                  <wp:posOffset>2190750</wp:posOffset>
+                </wp:positionH>
+                <wp:positionV relativeFrom="paragraph">
+                  <wp:posOffset>2835275</wp:posOffset>
+                </wp:positionV>
+                <wp:extent cx="1647825" cy="323850"/>
+                <wp:effectExtent l="0" t="0" r="28575" b="19050"/>
+                <wp:wrapNone/>
+                <wp:docPr id="3" name="Text Box 3"/>
+                <wp:cNvGraphicFramePr/>
+                <a:graphic xmlns:a="http://schemas.openxmlformats.org/drawingml/2006/main">
+                  <a:graphicData uri="http://schemas.microsoft.com/office/word/2010/wordprocessingShape">
+                    <wps:wsp>
+                      <wps:cNvSpPr txBox="1"/>
+                      <wps:spPr>
+                        <a:xfrm>
+                          <a:off x="0" y="0"/>
+                          <a:ext cx="1647825" cy="323850"/>
+                        </a:xfrm>
+                        <a:prstGeom prst="rect">
+                          <a:avLst/>
+                        </a:prstGeom>
+                        <a:solidFill>
+                          <a:schemeClr val="lt1"/>
+                        </a:solidFill>
+                        <a:ln w="6350">
+                          <a:solidFill>
+                            <a:schemeClr val="bg1"/>
+                          </a:solidFill>
+                        </a:ln>
+                      </wps:spPr>
+                      <wps:txbx>
+                        <w:txbxContent>
+                          <w:p>
+                            <w:pPr>
+                              <w:rPr>
+                                <w:rFonts w:asciiTheme="majorBidi" w:hAnsiTheme="majorBidi" w:cstheme="majorBidi"/>
+                                <w:b/>
+                                <w:bCs/>
+                                <w:color w:val="0070C0"/>
+                                <w:sz w:val="28"/>
+                                <w:szCs w:val="28"/>
+                              </w:rPr>
+                            </w:pPr>
+                            <w:r>
+                              <w:rPr>
+                                <w:rFonts w:asciiTheme="majorBidi" w:hAnsiTheme="majorBidi" w:cstheme="majorBidi"/>
+                                <w:b/>
+                                <w:bCs/>
+                                <w:color w:val="0070C0"/>
+                                <w:sz w:val="24"/>
+                                <w:szCs w:val="24"/>
+                              </w:rPr>
+                              <w:t>Figure 2 – Log-in page</w:t>
+                            </w:r>
+                          </w:p>
+                        </w:txbxContent>
+                      </wps:txbx>
+                      <wps:bodyPr rot="0" spcFirstLastPara="0" vertOverflow="overflow" horzOverflow="overflow" vert="horz" wrap="square" lIns="91440" tIns="45720" rIns="91440" bIns="45720" numCol="1" spcCol="0" rtlCol="0" fromWordArt="0" anchor="t" anchorCtr="0" forceAA="0" compatLnSpc="1">
+                        <a:prstTxWarp prst="textNoShape">
+                          <a:avLst/>
+                        </a:prstTxWarp>
+                        <a:noAutofit/>
+                      </wps:bodyPr>
+                    </wps:wsp>
+                  </a:graphicData>
+                </a:graphic>
+                <wp14:sizeRelH relativeFrom="margin">
+                  <wp14:pctWidth>0</wp14:pctWidth>
+                </wp14:sizeRelH>
+              </wp:anchor>
+            </w:drawing>
+          </mc:Choice>
+          <mc:Fallback>
+            <w:pict>
+              <v:shape w14:anchorId="2DD83AFA" id="Text Box 3" o:spid="_x0000_s1028" type="#_x0000_t202" style="position:absolute;left:0;text-align:left;margin-left:172.5pt;margin-top:223.25pt;width:129.75pt;height:25.5pt;z-index:251659264;visibility:visible;mso-wrap-style:square;mso-width-percent:0;mso-wrap-distance-left:9pt;mso-wrap-distance-top:0;mso-wrap-distance-right:9pt;mso-wrap-distance-bottom:0;mso-position-horizontal:absolute;mso-position-horizontal-relative:text;mso-position-vertical:absolute;mso-position-vertical-relative:text;mso-width-percent:0;mso-width-relative:margin;v-text-anchor:top" o:gfxdata="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" fillcolor="white [3201]" strokecolor="white [3212]" strokeweight=".5pt">
+                <v:textbox>
+                  <w:txbxContent>
+                    <w:p>
+                      <w:pPr>
+                        <w:rPr>
+                          <w:rFonts w:asciiTheme="majorBidi" w:hAnsiTheme="majorBidi" w:cstheme="majorBidi"/>
+                          <w:b/>
+                          <w:bCs/>
+                          <w:color w:val="0070C0"/>
+                          <w:sz w:val="28"/>
+                          <w:szCs w:val="28"/>
+                        </w:rPr>
+                      </w:pPr>
+                      <w:r>
+                        <w:rPr>
+                          <w:rFonts w:asciiTheme="majorBidi" w:hAnsiTheme="majorBidi" w:cstheme="majorBidi"/>
+                          <w:b/>
+                          <w:bCs/>
+                          <w:color w:val="0070C0"/>
+                          <w:sz w:val="24"/>
+                          <w:szCs w:val="24"/>
+                        </w:rPr>
+                        <w:t>Figure 2 – Log-in page</w:t>
+                      </w:r>
+                    </w:p>
+                  </w:txbxContent>
+                </v:textbox>
+              </v:shape>
+            </w:pict>
+          </mc:Fallback>
+        </mc:AlternateContent>
+      </w:r>
+      <w:r>
+        <w:rPr>
+          <w:rFonts w:asciiTheme="majorBidi" w:hAnsiTheme="majorBidi" w:cstheme="majorBidi"/>
+          <w:noProof/>
+        </w:rPr>
+        <w:drawing>
+          <wp:inline distT="0" distB="0" distL="0" distR="0" wp14:anchorId="59275E9F" wp14:editId="5665DB3E">
+            <wp:extent cx="5943600" cy="3233371"/>
+            <wp:effectExtent l="0" t="0" r="0" b="5715"/>
+            <wp:docPr id="1" name="0 Imagen" descr="0 Imagen"/>
+            <wp:cNvGraphicFramePr>
+              <a:graphicFrameLocks xmlns:a="http://schemas.openxmlformats.org/drawingml/2006/main" noChangeAspect="1"/>
+            </wp:cNvGraphicFramePr>
+            <a:graphic xmlns:a="http://schemas.openxmlformats.org/drawingml/2006/main">
+              <a:graphicData uri="http://schemas.openxmlformats.org/drawingml/2006/picture">
+                <pic:pic xmlns:pic="http://schemas.openxmlformats.org/drawingml/2006/picture">
+                  <pic:nvPicPr>
+                    <pic:cNvPr id="0" name="image"/>
+                    <pic:cNvPicPr/>
+                  </pic:nvPicPr>
+                  <pic:blipFill>
+                    <a:blip r:embed="rId8" cstate="print"/>
+                    <a:stretch>
+                      <a:fillRect/>
+                    </a:stretch>
+                  </pic:blipFill>
+                  <pic:spPr>
+                    <a:xfrm>
+                      <a:off x="0" y="0"/>
+                      <a:ext cx="5943600" cy="3233371"/>
+                    </a:xfrm>
+                    <a:prstGeom prst="rect">
+                      <a:avLst/>
+                    </a:prstGeom>
+                  </pic:spPr>
+                </pic:pic>
+              </a:graphicData>
+            </a:graphic>
+          </wp:inline>
+        </w:drawing>
+      </w:r>
+    </w:p>
+    <w:p>
+      <w:pPr>
+        <w:bidi w:val="0"/>
+        <w:spacing w:line="360" w:lineRule="auto"/>
+        <w:jc w:val="both"/>
+        <w:rPr>
+          <w:rFonts w:asciiTheme="majorBidi" w:hAnsiTheme="majorBidi" w:cstheme="majorBidi"/>
+          <w:sz w:val="28"/>
+          <w:szCs w:val="28"/>
+        </w:rPr>
+      </w:pPr>
+      <w:r>
+        <w:rPr>
+          <w:rFonts w:asciiTheme="majorBidi" w:hAnsiTheme="majorBidi" w:cstheme="majorBidi"/>
+          <w:sz w:val="28"/>
+          <w:szCs w:val="28"/>
+        </w:rPr>
+        <w:t>If the user can't remember the password, he can click "Forgot password?" on the sign-in page. It ‘ll lead the user to a page that asks the user to enter username and email, See figure 4</w:t>
+      </w:r>
+    </w:p>
+    <w:p>
+      <w:pPr>
+        <w:bidi w:val="0"/>
+        <w:spacing w:line="360" w:lineRule="auto"/>
+        <w:jc w:val="both"/>
+        <w:rPr>
+          <w:rFonts w:asciiTheme="majorBidi" w:hAnsiTheme="majorBidi" w:cstheme="majorBidi"/>
+          <w:sz w:val="28"/>
+          <w:szCs w:val="28"/>
+        </w:rPr>
+      </w:pPr>
+      <w:r>
+        <w:rPr>
+          <w:rFonts w:asciiTheme="majorBidi" w:hAnsiTheme="majorBidi" w:cstheme="majorBidi"/>
+          <w:sz w:val="28"/>
+          <w:szCs w:val="28"/>
+        </w:rPr>
+        <w:t>After the user entered his account, the home page will appear. It contains buttons that represent classrooms, faculty staff, exams, schedule, home, and me (user profile). See figure 5.</w:t>
+      </w:r>
+    </w:p>
+    <w:p>
+      <w:pPr>
+        <w:bidi w:val="0"/>
+        <w:spacing w:line="360" w:lineRule="auto"/>
+        <w:jc w:val="both"/>
+        <w:rPr>
+          <w:rFonts w:asciiTheme="majorBidi" w:hAnsiTheme="majorBidi" w:cstheme="majorBidi"/>
+          <w:sz w:val="28"/>
+          <w:szCs w:val="28"/>
+        </w:rPr>
+      </w:pPr>
+      <w:r>
+        <w:rPr>
+          <w:rFonts w:asciiTheme="majorBidi" w:hAnsiTheme="majorBidi" w:cstheme="majorBidi"/>
+          <w:sz w:val="28"/>
+          <w:szCs w:val="28"/>
+        </w:rPr>
+        <w:t xml:space="preserve">The classroom button opens a page that enables the user to search for classrooms. As a result of using the search bar, it 'll appear information </w:t>
+      </w:r>
+      <w:r>
+        <w:rPr>
+          <w:rFonts w:asciiTheme="majorBidi" w:hAnsiTheme="majorBidi" w:cstheme="majorBidi"/>
+          <w:sz w:val="28"/>
+          <w:szCs w:val="28"/>
+        </w:rPr>
+        <w:lastRenderedPageBreak/>
+        <w:t>about the classroom that have been searched like, the class number, floor number, and direction button that leads the user to its location, See Figure 6.</w:t>
+      </w:r>
+    </w:p>
+    <w:p>
+      <w:pPr>
+        <w:bidi w:val="0"/>
+        <w:jc w:val="both"/>
+        <w:rPr>
+          <w:rFonts w:asciiTheme="majorBidi" w:hAnsiTheme="majorBidi" w:cstheme="majorBidi"/>
+          <w:b/>
+          <w:bCs/>
+          <w:sz w:val="28"/>
+          <w:szCs w:val="28"/>
+        </w:rPr>
+      </w:pPr>
+      <w:r>
+        <w:rPr>
+          <w:rFonts w:asciiTheme="majorBidi" w:hAnsiTheme="majorBidi" w:cstheme="majorBidi"/>
+          <w:noProof/>
+          <w:sz w:val="28"/>
+          <w:szCs w:val="28"/>
+        </w:rPr>
+        <mc:AlternateContent>
+          <mc:Choice Requires="wps">
+            <w:drawing>
+              <wp:anchor distT="0" distB="0" distL="114300" distR="114300" simplePos="0" relativeHeight="251664384" behindDoc="0" locked="0" layoutInCell="1" allowOverlap="1" wp14:anchorId="1C98BF6E" wp14:editId="2AF493A3">
+                <wp:simplePos x="0" y="0"/>
+                <wp:positionH relativeFrom="column">
+                  <wp:posOffset>3886200</wp:posOffset>
+                </wp:positionH>
+                <wp:positionV relativeFrom="paragraph">
+                  <wp:posOffset>2926080</wp:posOffset>
+                </wp:positionV>
+                <wp:extent cx="1905000" cy="472440"/>
+                <wp:effectExtent l="0" t="0" r="19050" b="22860"/>
+                <wp:wrapNone/>
+                <wp:docPr id="9" name="Text Box 9"/>
+                <wp:cNvGraphicFramePr/>
+                <a:graphic xmlns:a="http://schemas.openxmlformats.org/drawingml/2006/main">
+                  <a:graphicData uri="http://schemas.microsoft.com/office/word/2010/wordprocessingShape">
+                    <wps:wsp>
+                      <wps:cNvSpPr txBox="1"/>
+                      <wps:spPr>
+                        <a:xfrm>
+                          <a:off x="0" y="0"/>
+                          <a:ext cx="1905000" cy="472440"/>
+                        </a:xfrm>
+                        <a:prstGeom prst="rect">
+                          <a:avLst/>
+                        </a:prstGeom>
+                        <a:solidFill>
+                          <a:schemeClr val="lt1"/>
+                        </a:solidFill>
+                        <a:ln w="6350">
+                          <a:solidFill>
+                            <a:schemeClr val="bg1"/>
+                          </a:solidFill>
+                        </a:ln>
+                      </wps:spPr>
+                      <wps:txbx>
+                        <w:txbxContent>
+                          <w:p>
+                            <w:pPr>
+                              <w:jc w:val="center"/>
+                              <w:rPr>
+                                <w:rFonts w:asciiTheme="majorBidi" w:hAnsiTheme="majorBidi" w:cstheme="majorBidi"/>
+                                <w:b/>
+                                <w:bCs/>
+                                <w:color w:val="0070C0"/>
+                                <w:sz w:val="28"/>
+                                <w:szCs w:val="28"/>
+                              </w:rPr>
+                            </w:pPr>
+                            <w:r>
+                              <w:rPr>
+                                <w:rFonts w:asciiTheme="majorBidi" w:hAnsiTheme="majorBidi" w:cstheme="majorBidi"/>
+                                <w:b/>
+                                <w:bCs/>
+                                <w:color w:val="0070C0"/>
+                                <w:sz w:val="24"/>
+                                <w:szCs w:val="24"/>
+                              </w:rPr>
+                              <w:t>Figure 6 – Classrooms page</w:t>
+                            </w:r>
+                          </w:p>
+                        </w:txbxContent>
+                      </wps:txbx>
+                      <wps:bodyPr rot="0" spcFirstLastPara="0" vertOverflow="overflow" horzOverflow="overflow" vert="horz" wrap="square" lIns="91440" tIns="45720" rIns="91440" bIns="45720" numCol="1" spcCol="0" rtlCol="0" fromWordArt="0" anchor="t" anchorCtr="0" forceAA="0" compatLnSpc="1">
+                        <a:prstTxWarp prst="textNoShape">
+                          <a:avLst/>
+                        </a:prstTxWarp>
+                        <a:noAutofit/>
+                      </wps:bodyPr>
+                    </wps:wsp>
+                  </a:graphicData>
+                </a:graphic>
+                <wp14:sizeRelH relativeFrom="margin">
+                  <wp14:pctWidth>0</wp14:pctWidth>
+                </wp14:sizeRelH>
+                <wp14:sizeRelV relativeFrom="margin">
+                  <wp14:pctHeight>0</wp14:pctHeight>
+                </wp14:sizeRelV>
+              </wp:anchor>
+            </w:drawing>
+          </mc:Choice>
+          <mc:Fallback>
+            <w:pict>
+              <v:shape w14:anchorId="1C98BF6E" id="Text Box 9" o:spid="_x0000_s1029" type="#_x0000_t202" style="position:absolute;left:0;text-align:left;margin-left:306pt;margin-top:230.4pt;width:150pt;height:37.2pt;z-index:251664384;visibility:visible;mso-wrap-style:square;mso-width-percent:0;mso-height-percent:0;mso-wrap-distance-left:9pt;mso-wrap-distance-top:0;mso-wrap-distance-right:9pt;mso-wrap-distance-bottom:0;mso-position-horizontal:absolute;mso-position-horizontal-relative:text;mso-position-vertical:absolute;mso-position-vertical-relative:text;mso-width-percent:0;mso-height-percent:0;mso-width-relative:margin;mso-height-relative:margin;v-text-anchor:top" o:gfxdata="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" fillcolor="white [3201]" strokecolor="white [3212]" strokeweight=".5pt">
+                <v:textbox>
+                  <w:txbxContent>
+                    <w:p>
+                      <w:pPr>
+                        <w:jc w:val="center"/>
+                        <w:rPr>
+                          <w:rFonts w:asciiTheme="majorBidi" w:hAnsiTheme="majorBidi" w:cstheme="majorBidi"/>
+                          <w:b/>
+                          <w:bCs/>
+                          <w:color w:val="0070C0"/>
+                          <w:sz w:val="28"/>
+                          <w:szCs w:val="28"/>
+                        </w:rPr>
+                      </w:pPr>
+                      <w:r>
+                        <w:rPr>
+                          <w:rFonts w:asciiTheme="majorBidi" w:hAnsiTheme="majorBidi" w:cstheme="majorBidi"/>
+                          <w:b/>
+                          <w:bCs/>
+                          <w:color w:val="0070C0"/>
+                          <w:sz w:val="24"/>
+                          <w:szCs w:val="24"/>
+                        </w:rPr>
+                        <w:t>Figure 6 – Classrooms page</w:t>
+                      </w:r>
+                    </w:p>
+                  </w:txbxContent>
+                </v:textbox>
+              </v:shape>
+            </w:pict>
+          </mc:Fallback>
+        </mc:AlternateContent>
+      </w:r>
+      <w:r>
+        <w:rPr>
+          <w:rFonts w:asciiTheme="majorBidi" w:hAnsiTheme="majorBidi" w:cstheme="majorBidi"/>
+          <w:noProof/>
+          <w:sz w:val="28"/>
+          <w:szCs w:val="28"/>
+        </w:rPr>
+        <mc:AlternateContent>
+          <mc:Choice Requires="wps">
+            <w:drawing>
+              <wp:anchor distT="0" distB="0" distL="114300" distR="114300" simplePos="0" relativeHeight="251662336" behindDoc="0" locked="0" layoutInCell="1" allowOverlap="1" wp14:anchorId="03D0A24B" wp14:editId="75EED50F">
+                <wp:simplePos x="0" y="0"/>
+                <wp:positionH relativeFrom="column">
+                  <wp:posOffset>62345</wp:posOffset>
+                </wp:positionH>
+                <wp:positionV relativeFrom="paragraph">
+                  <wp:posOffset>2935663</wp:posOffset>
+                </wp:positionV>
+                <wp:extent cx="2209281" cy="484909"/>
+                <wp:effectExtent l="0" t="0" r="19685" b="10795"/>
+                <wp:wrapNone/>
+                <wp:docPr id="7" name="Text Box 7"/>
+                <wp:cNvGraphicFramePr/>
+                <a:graphic xmlns:a="http://schemas.openxmlformats.org/drawingml/2006/main">
+                  <a:graphicData uri="http://schemas.microsoft.com/office/word/2010/wordprocessingShape">
+                    <wps:wsp>
+                      <wps:cNvSpPr txBox="1"/>
+                      <wps:spPr>
+                        <a:xfrm>
+                          <a:off x="0" y="0"/>
+                          <a:ext cx="2209281" cy="484909"/>
+                        </a:xfrm>
+                        <a:prstGeom prst="rect">
+                          <a:avLst/>
+                        </a:prstGeom>
+                        <a:solidFill>
+                          <a:schemeClr val="lt1"/>
+                        </a:solidFill>
+                        <a:ln w="6350">
+                          <a:solidFill>
+                            <a:schemeClr val="bg1"/>
+                          </a:solidFill>
+                        </a:ln>
+                      </wps:spPr>
+                      <wps:txbx>
+                        <w:txbxContent>
+                          <w:p>
+                            <w:pPr>
+                              <w:jc w:val="center"/>
+                              <w:rPr>
+                                <w:rFonts w:asciiTheme="majorBidi" w:hAnsiTheme="majorBidi" w:cstheme="majorBidi"/>
+                                <w:b/>
+                                <w:bCs/>
+                                <w:color w:val="0070C0"/>
+                                <w:sz w:val="28"/>
+                                <w:szCs w:val="28"/>
+                              </w:rPr>
+                            </w:pPr>
+                            <w:r>
+                              <w:rPr>
+                                <w:rFonts w:asciiTheme="majorBidi" w:hAnsiTheme="majorBidi" w:cstheme="majorBidi"/>
+                                <w:b/>
+                                <w:bCs/>
+                                <w:color w:val="0070C0"/>
+                                <w:sz w:val="24"/>
+                                <w:szCs w:val="24"/>
+                              </w:rPr>
+                              <w:t>Figure 4 – Forget password page</w:t>
+                            </w:r>
+                          </w:p>
+                        </w:txbxContent>
+                      </wps:txbx>
+                      <wps:bodyPr rot="0" spcFirstLastPara="0" vertOverflow="overflow" horzOverflow="overflow" vert="horz" wrap="square" lIns="91440" tIns="45720" rIns="91440" bIns="45720" numCol="1" spcCol="0" rtlCol="0" fromWordArt="0" anchor="t" anchorCtr="0" forceAA="0" compatLnSpc="1">
+                        <a:prstTxWarp prst="textNoShape">
+                          <a:avLst/>
+                        </a:prstTxWarp>
+                        <a:noAutofit/>
+                      </wps:bodyPr>
+                    </wps:wsp>
+                  </a:graphicData>
+                </a:graphic>
+                <wp14:sizeRelH relativeFrom="margin">
+                  <wp14:pctWidth>0</wp14:pctWidth>
+                </wp14:sizeRelH>
+                <wp14:sizeRelV relativeFrom="margin">
+                  <wp14:pctHeight>0</wp14:pctHeight>
+                </wp14:sizeRelV>
+              </wp:anchor>
+            </w:drawing>
+          </mc:Choice>
+          <mc:Fallback>
+            <w:pict>
+              <v:shape w14:anchorId="03D0A24B" id="Text Box 7" o:spid="_x0000_s1030" type="#_x0000_t202" style="position:absolute;left:0;text-align:left;margin-left:4.9pt;margin-top:231.15pt;width:173.95pt;height:38.2pt;z-index:251662336;visibility:visible;mso-wrap-style:square;mso-width-percent:0;mso-height-percent:0;mso-wrap-distance-left:9pt;mso-wrap-distance-top:0;mso-wrap-distance-right:9pt;mso-wrap-distance-bottom:0;mso-position-horizontal:absolute;mso-position-horizontal-relative:text;mso-position-vertical:absolute;mso-position-vertical-relative:text;mso-width-percent:0;mso-height-percent:0;mso-width-relative:margin;mso-height-relative:margin;v-text-anchor:top" o:gfxdata="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" fillcolor="white [3201]" strokecolor="white [3212]" strokeweight=".5pt">
+                <v:textbox>
+                  <w:txbxContent>
+                    <w:p>
+                      <w:pPr>
+                        <w:jc w:val="center"/>
+                        <w:rPr>
+                          <w:rFonts w:asciiTheme="majorBidi" w:hAnsiTheme="majorBidi" w:cstheme="majorBidi"/>
+                          <w:b/>
+                          <w:bCs/>
+                          <w:color w:val="0070C0"/>
+                          <w:sz w:val="28"/>
+                          <w:szCs w:val="28"/>
+                        </w:rPr>
+                      </w:pPr>
+                      <w:r>
+                        <w:rPr>
+                          <w:rFonts w:asciiTheme="majorBidi" w:hAnsiTheme="majorBidi" w:cstheme="majorBidi"/>
+                          <w:b/>
+                          <w:bCs/>
+                          <w:color w:val="0070C0"/>
+                          <w:sz w:val="24"/>
+                          <w:szCs w:val="24"/>
+                        </w:rPr>
+                        <w:t>Figure 4 – Forget password page</w:t>
+                      </w:r>
+                    </w:p>
+                  </w:txbxContent>
+                </v:textbox>
+              </v:shape>
+            </w:pict>
+          </mc:Fallback>
+        </mc:AlternateContent>
+      </w:r>
+      <w:r>
+        <w:rPr>
+          <w:rFonts w:asciiTheme="majorBidi" w:hAnsiTheme="majorBidi" w:cstheme="majorBidi"/>
+          <w:noProof/>
+          <w:sz w:val="28"/>
+          <w:szCs w:val="28"/>
+        </w:rPr>
+        <mc:AlternateContent>
+          <mc:Choice Requires="wps">
+            <w:drawing>
+              <wp:anchor distT="0" distB="0" distL="114300" distR="114300" simplePos="0" relativeHeight="251663360" behindDoc="0" locked="0" layoutInCell="1" allowOverlap="1" wp14:anchorId="66709B08" wp14:editId="08F8620B">
+                <wp:simplePos x="0" y="0"/>
+                <wp:positionH relativeFrom="margin">
+                  <wp:posOffset>2098964</wp:posOffset>
+                </wp:positionH>
+                <wp:positionV relativeFrom="paragraph">
+                  <wp:posOffset>2914881</wp:posOffset>
+                </wp:positionV>
+                <wp:extent cx="1684193" cy="283556"/>
+                <wp:effectExtent l="0" t="0" r="11430" b="21590"/>
+                <wp:wrapNone/>
+                <wp:docPr id="8" name="Text Box 8"/>
+                <wp:cNvGraphicFramePr/>
+                <a:graphic xmlns:a="http://schemas.openxmlformats.org/drawingml/2006/main">
+                  <a:graphicData uri="http://schemas.microsoft.com/office/word/2010/wordprocessingShape">
+                    <wps:wsp>
+                      <wps:cNvSpPr txBox="1"/>
+                      <wps:spPr>
+                        <a:xfrm>
+                          <a:off x="0" y="0"/>
+                          <a:ext cx="1684193" cy="283556"/>
+                        </a:xfrm>
+                        <a:prstGeom prst="rect">
+                          <a:avLst/>
+                        </a:prstGeom>
+                        <a:solidFill>
+                          <a:schemeClr val="lt1"/>
+                        </a:solidFill>
+                        <a:ln w="6350">
+                          <a:solidFill>
+                            <a:schemeClr val="bg1"/>
+                          </a:solidFill>
+                        </a:ln>
+                      </wps:spPr>
+                      <wps:txbx>
+                        <w:txbxContent>
+                          <w:p>
+                            <w:pPr>
+                              <w:rPr>
+                                <w:rFonts w:asciiTheme="majorBidi" w:hAnsiTheme="majorBidi" w:cstheme="majorBidi"/>
+                                <w:b/>
+                                <w:bCs/>
+                                <w:color w:val="0070C0"/>
+                                <w:sz w:val="28"/>
+                                <w:szCs w:val="28"/>
+                              </w:rPr>
+                            </w:pPr>
+                            <w:r>
+                              <w:rPr>
+                                <w:rFonts w:asciiTheme="majorBidi" w:hAnsiTheme="majorBidi" w:cstheme="majorBidi"/>
+                                <w:b/>
+                                <w:bCs/>
+                                <w:color w:val="0070C0"/>
+                                <w:sz w:val="24"/>
+                                <w:szCs w:val="24"/>
+                              </w:rPr>
+                              <w:t>Figure 5 – Home page</w:t>
+                            </w:r>
+                          </w:p>
+                        </w:txbxContent>
+                      </wps:txbx>
+                      <wps:bodyPr rot="0" spcFirstLastPara="0" vertOverflow="overflow" horzOverflow="overflow" vert="horz" wrap="square" lIns="91440" tIns="45720" rIns="91440" bIns="45720" numCol="1" spcCol="0" rtlCol="0" fromWordArt="0" anchor="t" anchorCtr="0" forceAA="0" compatLnSpc="1">
+                        <a:prstTxWarp prst="textNoShape">
+                          <a:avLst/>
+                        </a:prstTxWarp>
+                        <a:noAutofit/>
+                      </wps:bodyPr>
+                    </wps:wsp>
+                  </a:graphicData>
+                </a:graphic>
+                <wp14:sizeRelH relativeFrom="margin">
+                  <wp14:pctWidth>0</wp14:pctWidth>
+                </wp14:sizeRelH>
+                <wp14:sizeRelV relativeFrom="margin">
+                  <wp14:pctHeight>0</wp14:pctHeight>
+                </wp14:sizeRelV>
+              </wp:anchor>
+            </w:drawing>
+          </mc:Choice>
+          <mc:Fallback>
+            <w:pict>
+              <v:shape w14:anchorId="66709B08" id="Text Box 8" o:spid="_x0000_s1031" type="#_x0000_t202" style="position:absolute;left:0;text-align:left;margin-left:165.25pt;margin-top:229.5pt;width:132.6pt;height:22.35pt;z-index:251663360;visibility:visible;mso-wrap-style:square;mso-width-percent:0;mso-height-percent:0;mso-wrap-distance-left:9pt;mso-wrap-distance-top:0;mso-wrap-distance-right:9pt;mso-wrap-distance-bottom:0;mso-position-horizontal:absolute;mso-position-horizontal-relative:margin;mso-position-vertical:absolute;mso-position-vertical-relative:text;mso-width-percent:0;mso-height-percent:0;mso-width-relative:margin;mso-height-relative:margin;v-text-anchor:top" o:gfxdata="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" fillcolor="white [3201]" strokecolor="white [3212]" strokeweight=".5pt">
+                <v:textbox>
+                  <w:txbxContent>
+                    <w:p>
+                      <w:pPr>
+                        <w:rPr>
+                          <w:rFonts w:asciiTheme="majorBidi" w:hAnsiTheme="majorBidi" w:cstheme="majorBidi"/>
+                          <w:b/>
+                          <w:bCs/>
+                          <w:color w:val="0070C0"/>
+                          <w:sz w:val="28"/>
+                          <w:szCs w:val="28"/>
+                        </w:rPr>
+                      </w:pPr>
+                      <w:r>
+                        <w:rPr>
+                          <w:rFonts w:asciiTheme="majorBidi" w:hAnsiTheme="majorBidi" w:cstheme="majorBidi"/>
+                          <w:b/>
+                          <w:bCs/>
+                          <w:color w:val="0070C0"/>
+                          <w:sz w:val="24"/>
+                          <w:szCs w:val="24"/>
+                        </w:rPr>
+                        <w:t>Figure 5 – Home page</w:t>
+                      </w:r>
+                    </w:p>
+                  </w:txbxContent>
+                </v:textbox>
+                <w10:wrap anchorx="margin"/>
+              </v:shape>
+            </w:pict>
+          </mc:Fallback>
+        </mc:AlternateContent>
+      </w:r>
+      <w:r>
+        <w:rPr>
+          <w:rFonts w:asciiTheme="majorBidi" w:hAnsiTheme="majorBidi" w:cstheme="majorBidi"/>
+          <w:noProof/>
+        </w:rPr>
+        <w:drawing>
+          <wp:inline distT="0" distB="0" distL="0" distR="0" wp14:anchorId="3BD5F532" wp14:editId="1A2C57A8">
+            <wp:extent cx="5791200" cy="3173633"/>
+            <wp:effectExtent l="0" t="0" r="0" b="8255"/>
+            <wp:docPr id="31" name="0 Imagen" descr="0 Imagen"/>
+            <wp:cNvGraphicFramePr>
+              <a:graphicFrameLocks xmlns:a="http://schemas.openxmlformats.org/drawingml/2006/main" noChangeAspect="1"/>
+            </wp:cNvGraphicFramePr>
+            <a:graphic xmlns:a="http://schemas.openxmlformats.org/drawingml/2006/main">
+              <a:graphicData uri="http://schemas.openxmlformats.org/drawingml/2006/picture">
+                <pic:pic xmlns:pic="http://schemas.openxmlformats.org/drawingml/2006/picture">
+                  <pic:nvPicPr>
+                    <pic:cNvPr id="0" name="image"/>
+                    <pic:cNvPicPr/>
+                  </pic:nvPicPr>
+                  <pic:blipFill>
+                    <a:blip r:embed="rId9" cstate="print"/>
+                    <a:stretch>
+                      <a:fillRect/>
+                    </a:stretch>
+                  </pic:blipFill>
+                  <pic:spPr>
+                    <a:xfrm>
+                      <a:off x="0" y="0"/>
+                      <a:ext cx="5806668" cy="3182109"/>
+                    </a:xfrm>
+                    <a:prstGeom prst="rect">
+                      <a:avLst/>
+                    </a:prstGeom>
+                  </pic:spPr>
+                </pic:pic>
+              </a:graphicData>
+            </a:graphic>
+          </wp:inline>
+        </w:drawing>
+      </w:r>
+    </w:p>
+    <w:p>
+      <w:pPr>
+        <w:bidi w:val="0"/>
+        <w:spacing w:line="360" w:lineRule="auto"/>
+        <w:jc w:val="both"/>
+        <w:rPr>
+          <w:rFonts w:asciiTheme="majorBidi" w:hAnsiTheme="majorBidi" w:cstheme="majorBidi"/>
+          <w:sz w:val="28"/>
+          <w:szCs w:val="28"/>
+          <w:rtl/>
+        </w:rPr>
+      </w:pPr>
+    </w:p>
+    <w:p>
+      <w:pPr>
+        <w:bidi w:val="0"/>
+        <w:spacing w:line="360" w:lineRule="auto"/>
+        <w:jc w:val="both"/>
+        <w:rPr>
+          <w:rFonts w:asciiTheme="majorBidi" w:hAnsiTheme="majorBidi" w:cstheme="majorBidi"/>
+          <w:sz w:val="28"/>
+          <w:szCs w:val="28"/>
+        </w:rPr>
+      </w:pPr>
+      <w:r>
+        <w:rPr>
+          <w:rFonts w:asciiTheme="majorBidi" w:hAnsiTheme="majorBidi" w:cstheme="majorBidi"/>
+          <w:sz w:val="28"/>
+          <w:szCs w:val="28"/>
+        </w:rPr>
+        <w:t>The faculty staff button will open a page that enables the user to search for faculty staff and their information. By using the search bar, it'll provide the result of faculty information that has been searched for, See figure 7.</w:t>
+      </w:r>
+    </w:p>
+    <w:p>
+      <w:pPr>
+        <w:bidi w:val="0"/>
+        <w:spacing w:line="360" w:lineRule="auto"/>
+        <w:jc w:val="both"/>
+        <w:rPr>
+          <w:rFonts w:asciiTheme="majorBidi" w:hAnsiTheme="majorBidi" w:cstheme="majorBidi"/>
+          <w:sz w:val="28"/>
+          <w:szCs w:val="28"/>
+        </w:rPr>
+      </w:pPr>
+      <w:r>
+        <w:rPr>
+          <w:rFonts w:asciiTheme="majorBidi" w:hAnsiTheme="majorBidi" w:cstheme="majorBidi"/>
+          <w:sz w:val="28"/>
+          <w:szCs w:val="28"/>
+        </w:rPr>
+        <w:t>The Exams button will open the page that can let the user see and search for exams. On the exams page, there is two buttons that can add and remove exams. Faculty staff user is the only user that can add and delete exams, See figure 8.</w:t>
+      </w:r>
+      <w:r>
+        <w:rPr>
+          <w:rFonts w:asciiTheme="majorBidi" w:hAnsiTheme="majorBidi" w:cstheme="majorBidi"/>
+          <w:noProof/>
+        </w:rPr>
+        <w:t xml:space="preserve"> </w:t>
+      </w:r>
+    </w:p>
+    <w:p>
+      <w:pPr>
+        <w:bidi w:val="0"/>
+        <w:jc w:val="both"/>
+        <w:rPr>
+          <w:rFonts w:asciiTheme="majorBidi" w:hAnsiTheme="majorBidi" w:cstheme="majorBidi"/>
+          <w:sz w:val="28"/>
+          <w:szCs w:val="28"/>
+          <w:rtl/>
+        </w:rPr>
+      </w:pPr>
+      <w:r>
+        <w:rPr>
+          <w:rFonts w:asciiTheme="majorBidi" w:hAnsiTheme="majorBidi" w:cstheme="majorBidi"/>
+          <w:noProof/>
+          <w:sz w:val="28"/>
+          <w:szCs w:val="28"/>
+        </w:rPr>
+        <w:lastRenderedPageBreak/>
+        <mc:AlternateContent>
+          <mc:Choice Requires="wps">
+            <w:drawing>
+              <wp:anchor distT="0" distB="0" distL="114300" distR="114300" simplePos="0" relativeHeight="251665408" behindDoc="0" locked="0" layoutInCell="1" allowOverlap="1" wp14:anchorId="322B8F5D" wp14:editId="4C27B9A0">
+                <wp:simplePos x="0" y="0"/>
+                <wp:positionH relativeFrom="margin">
+                  <wp:posOffset>259080</wp:posOffset>
+                </wp:positionH>
+                <wp:positionV relativeFrom="paragraph">
+                  <wp:posOffset>2867660</wp:posOffset>
+                </wp:positionV>
+                <wp:extent cx="1800225" cy="531495"/>
+                <wp:effectExtent l="0" t="0" r="28575" b="20955"/>
+                <wp:wrapNone/>
+                <wp:docPr id="15" name="Text Box 15"/>
+                <wp:cNvGraphicFramePr/>
+                <a:graphic xmlns:a="http://schemas.openxmlformats.org/drawingml/2006/main">
+                  <a:graphicData uri="http://schemas.microsoft.com/office/word/2010/wordprocessingShape">
+                    <wps:wsp>
+                      <wps:cNvSpPr txBox="1"/>
+                      <wps:spPr>
+                        <a:xfrm>
+                          <a:off x="0" y="0"/>
+                          <a:ext cx="1800225" cy="531495"/>
+                        </a:xfrm>
+                        <a:prstGeom prst="rect">
+                          <a:avLst/>
+                        </a:prstGeom>
+                        <a:solidFill>
+                          <a:schemeClr val="lt1"/>
+                        </a:solidFill>
+                        <a:ln w="6350">
+                          <a:solidFill>
+                            <a:schemeClr val="bg1"/>
+                          </a:solidFill>
+                        </a:ln>
+                      </wps:spPr>
+                      <wps:txbx>
+                        <w:txbxContent>
+                          <w:p>
+                            <w:pPr>
+                              <w:jc w:val="center"/>
+                              <w:rPr>
+                                <w:rFonts w:asciiTheme="majorBidi" w:hAnsiTheme="majorBidi" w:cstheme="majorBidi"/>
+                                <w:b/>
+                                <w:bCs/>
+                                <w:color w:val="0070C0"/>
+                                <w:sz w:val="28"/>
+                                <w:szCs w:val="28"/>
+                              </w:rPr>
+                            </w:pPr>
+                            <w:r>
+                              <w:rPr>
+                                <w:rFonts w:asciiTheme="majorBidi" w:hAnsiTheme="majorBidi" w:cstheme="majorBidi"/>
+                                <w:b/>
+                                <w:bCs/>
+                                <w:color w:val="0070C0"/>
+                                <w:sz w:val="24"/>
+                                <w:szCs w:val="24"/>
+                              </w:rPr>
+                              <w:t>Figure 7 – Faculty Staff page</w:t>
+                            </w:r>
+                          </w:p>
+                        </w:txbxContent>
+                      </wps:txbx>
+                      <wps:bodyPr rot="0" spcFirstLastPara="0" vertOverflow="overflow" horzOverflow="overflow" vert="horz" wrap="square" lIns="91440" tIns="45720" rIns="91440" bIns="45720" numCol="1" spcCol="0" rtlCol="0" fromWordArt="0" anchor="t" anchorCtr="0" forceAA="0" compatLnSpc="1">
+                        <a:prstTxWarp prst="textNoShape">
+                          <a:avLst/>
+                        </a:prstTxWarp>
+                        <a:noAutofit/>
+                      </wps:bodyPr>
+                    </wps:wsp>
+                  </a:graphicData>
+                </a:graphic>
+                <wp14:sizeRelH relativeFrom="margin">
+                  <wp14:pctWidth>0</wp14:pctWidth>
+                </wp14:sizeRelH>
+                <wp14:sizeRelV relativeFrom="margin">
+                  <wp14:pctHeight>0</wp14:pctHeight>
+                </wp14:sizeRelV>
+              </wp:anchor>
+            </w:drawing>
+          </mc:Choice>
+          <mc:Fallback>
+            <w:pict>
+              <v:shape w14:anchorId="322B8F5D" id="Text Box 15" o:spid="_x0000_s1032" type="#_x0000_t202" style="position:absolute;left:0;text-align:left;margin-left:20.4pt;margin-top:225.8pt;width:141.75pt;height:41.85pt;z-index:251665408;visibility:visible;mso-wrap-style:square;mso-width-percent:0;mso-height-percent:0;mso-wrap-distance-left:9pt;mso-wrap-distance-top:0;mso-wrap-distance-right:9pt;mso-wrap-distance-bottom:0;mso-position-horizontal:absolute;mso-position-horizontal-relative:margin;mso-position-vertical:absolute;mso-position-vertical-relative:text;mso-width-percent:0;mso-height-percent:0;mso-width-relative:margin;mso-height-relative:margin;v-text-anchor:top" o:gfxdata="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" fillcolor="white [3201]" strokecolor="white [3212]" strokeweight=".5pt">
+                <v:textbox>
+                  <w:txbxContent>
+                    <w:p>
+                      <w:pPr>
+                        <w:jc w:val="center"/>
+                        <w:rPr>
+                          <w:rFonts w:asciiTheme="majorBidi" w:hAnsiTheme="majorBidi" w:cstheme="majorBidi"/>
+                          <w:b/>
+                          <w:bCs/>
+                          <w:color w:val="0070C0"/>
+                          <w:sz w:val="28"/>
+                          <w:szCs w:val="28"/>
+                        </w:rPr>
+                      </w:pPr>
+                      <w:r>
+                        <w:rPr>
+                          <w:rFonts w:asciiTheme="majorBidi" w:hAnsiTheme="majorBidi" w:cstheme="majorBidi"/>
+                          <w:b/>
+                          <w:bCs/>
+                          <w:color w:val="0070C0"/>
+                          <w:sz w:val="24"/>
+                          <w:szCs w:val="24"/>
+                        </w:rPr>
+                        <w:t>Figure 7 – Faculty Staff page</w:t>
+                      </w:r>
+                    </w:p>
+                  </w:txbxContent>
+                </v:textbox>
+                <w10:wrap anchorx="margin"/>
+              </v:shape>
+            </w:pict>
+          </mc:Fallback>
+        </mc:AlternateContent>
+      </w:r>
+      <w:r>
+        <w:rPr>
+          <w:rFonts w:asciiTheme="majorBidi" w:hAnsiTheme="majorBidi" w:cstheme="majorBidi"/>
+          <w:noProof/>
+          <w:sz w:val="28"/>
+          <w:szCs w:val="28"/>
+        </w:rPr>
+        <mc:AlternateContent>
+          <mc:Choice Requires="wps">
+            <w:drawing>
+              <wp:anchor distT="0" distB="0" distL="114300" distR="114300" simplePos="0" relativeHeight="251666432" behindDoc="0" locked="0" layoutInCell="1" allowOverlap="1" wp14:anchorId="2B091CF9" wp14:editId="17A93AE0">
+                <wp:simplePos x="0" y="0"/>
+                <wp:positionH relativeFrom="margin">
+                  <wp:posOffset>2189480</wp:posOffset>
+                </wp:positionH>
+                <wp:positionV relativeFrom="paragraph">
+                  <wp:posOffset>2867660</wp:posOffset>
+                </wp:positionV>
+                <wp:extent cx="1800225" cy="304800"/>
+                <wp:effectExtent l="0" t="0" r="28575" b="19050"/>
+                <wp:wrapNone/>
+                <wp:docPr id="16" name="Text Box 16"/>
+                <wp:cNvGraphicFramePr/>
+                <a:graphic xmlns:a="http://schemas.openxmlformats.org/drawingml/2006/main">
+                  <a:graphicData uri="http://schemas.microsoft.com/office/word/2010/wordprocessingShape">
+                    <wps:wsp>
+                      <wps:cNvSpPr txBox="1"/>
+                      <wps:spPr>
+                        <a:xfrm>
+                          <a:off x="0" y="0"/>
+                          <a:ext cx="1800225" cy="304800"/>
+                        </a:xfrm>
+                        <a:prstGeom prst="rect">
+                          <a:avLst/>
+                        </a:prstGeom>
+                        <a:solidFill>
+                          <a:schemeClr val="lt1"/>
+                        </a:solidFill>
+                        <a:ln w="6350">
+                          <a:solidFill>
+                            <a:schemeClr val="bg1"/>
+                          </a:solidFill>
+                        </a:ln>
+                      </wps:spPr>
+                      <wps:txbx>
+                        <w:txbxContent>
+                          <w:p>
+                            <w:pPr>
+                              <w:rPr>
+                                <w:rFonts w:asciiTheme="majorBidi" w:hAnsiTheme="majorBidi" w:cstheme="majorBidi"/>
+                                <w:b/>
+                                <w:bCs/>
+                                <w:color w:val="0070C0"/>
+                                <w:sz w:val="28"/>
+                                <w:szCs w:val="28"/>
+                              </w:rPr>
+                            </w:pPr>
+                            <w:r>
+                              <w:rPr>
+                                <w:rFonts w:asciiTheme="majorBidi" w:hAnsiTheme="majorBidi" w:cstheme="majorBidi"/>
+                                <w:b/>
+                                <w:bCs/>
+                                <w:color w:val="0070C0"/>
+                                <w:sz w:val="24"/>
+                                <w:szCs w:val="24"/>
+                              </w:rPr>
+                              <w:t>Figure 8– Exams page</w:t>
+                            </w:r>
+                          </w:p>
+                        </w:txbxContent>
+                      </wps:txbx>
+                      <wps:bodyPr rot="0" spcFirstLastPara="0" vertOverflow="overflow" horzOverflow="overflow" vert="horz" wrap="square" lIns="91440" tIns="45720" rIns="91440" bIns="45720" numCol="1" spcCol="0" rtlCol="0" fromWordArt="0" anchor="t" anchorCtr="0" forceAA="0" compatLnSpc="1">
+                        <a:prstTxWarp prst="textNoShape">
+                          <a:avLst/>
+                        </a:prstTxWarp>
+                        <a:noAutofit/>
+                      </wps:bodyPr>
+                    </wps:wsp>
+                  </a:graphicData>
+                </a:graphic>
+                <wp14:sizeRelH relativeFrom="margin">
+                  <wp14:pctWidth>0</wp14:pctWidth>
+                </wp14:sizeRelH>
+                <wp14:sizeRelV relativeFrom="margin">
+                  <wp14:pctHeight>0</wp14:pctHeight>
+                </wp14:sizeRelV>
+              </wp:anchor>
+            </w:drawing>
+          </mc:Choice>
+          <mc:Fallback>
+            <w:pict>
+              <v:shape w14:anchorId="2B091CF9" id="Text Box 16" o:spid="_x0000_s1033" type="#_x0000_t202" style="position:absolute;left:0;text-align:left;margin-left:172.4pt;margin-top:225.8pt;width:141.75pt;height:24pt;z-index:251666432;visibility:visible;mso-wrap-style:square;mso-width-percent:0;mso-height-percent:0;mso-wrap-distance-left:9pt;mso-wrap-distance-top:0;mso-wrap-distance-right:9pt;mso-wrap-distance-bottom:0;mso-position-horizontal:absolute;mso-position-horizontal-relative:margin;mso-position-vertical:absolute;mso-position-vertical-relative:text;mso-width-percent:0;mso-height-percent:0;mso-width-relative:margin;mso-height-relative:margin;v-text-anchor:top" o:gfxdata="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" fillcolor="white [3201]" strokecolor="white [3212]" strokeweight=".5pt">
+                <v:textbox>
+                  <w:txbxContent>
+                    <w:p>
+                      <w:pPr>
+                        <w:rPr>
+                          <w:rFonts w:asciiTheme="majorBidi" w:hAnsiTheme="majorBidi" w:cstheme="majorBidi"/>
+                          <w:b/>
+                          <w:bCs/>
+                          <w:color w:val="0070C0"/>
+                          <w:sz w:val="28"/>
+                          <w:szCs w:val="28"/>
+                        </w:rPr>
+                      </w:pPr>
+                      <w:r>
+                        <w:rPr>
+                          <w:rFonts w:asciiTheme="majorBidi" w:hAnsiTheme="majorBidi" w:cstheme="majorBidi"/>
+                          <w:b/>
+                          <w:bCs/>
+                          <w:color w:val="0070C0"/>
+                          <w:sz w:val="24"/>
+                          <w:szCs w:val="24"/>
+                        </w:rPr>
+                        <w:t>Figure 8– Exams page</w:t>
+                      </w:r>
+                    </w:p>
+                  </w:txbxContent>
+                </v:textbox>
+                <w10:wrap anchorx="margin"/>
+              </v:shape>
+            </w:pict>
+          </mc:Fallback>
+        </mc:AlternateContent>
+      </w:r>
+      <w:r>
+        <w:rPr>
+          <w:rFonts w:asciiTheme="majorBidi" w:hAnsiTheme="majorBidi" w:cstheme="majorBidi"/>
+          <w:noProof/>
+        </w:rPr>
+        <w:drawing>
+          <wp:inline distT="0" distB="0" distL="0" distR="0" wp14:anchorId="5244629D" wp14:editId="24880691">
+            <wp:extent cx="4174375" cy="3314700"/>
+            <wp:effectExtent l="0" t="0" r="3175" b="8890"/>
+            <wp:docPr id="13" name="0 Imagen" descr="0 Imagen"/>
+            <wp:cNvGraphicFramePr>
+              <a:graphicFrameLocks xmlns:a="http://schemas.openxmlformats.org/drawingml/2006/main" noChangeAspect="1"/>
+            </wp:cNvGraphicFramePr>
+            <a:graphic xmlns:a="http://schemas.openxmlformats.org/drawingml/2006/main">
+              <a:graphicData uri="http://schemas.openxmlformats.org/drawingml/2006/picture">
+                <pic:pic xmlns:pic="http://schemas.openxmlformats.org/drawingml/2006/picture">
+                  <pic:nvPicPr>
+                    <pic:cNvPr id="0" name="image"/>
+                    <pic:cNvPicPr/>
+                  </pic:nvPicPr>
+                  <pic:blipFill>
+                    <a:blip r:embed="rId10" cstate="print"/>
+                    <a:stretch>
+                      <a:fillRect/>
+                    </a:stretch>
+                  </pic:blipFill>
+                  <pic:spPr>
+                    <a:xfrm>
+                      <a:off x="0" y="0"/>
+                      <a:ext cx="4174375" cy="3314700"/>
+                    </a:xfrm>
+                    <a:prstGeom prst="rect">
+                      <a:avLst/>
+                    </a:prstGeom>
+                  </pic:spPr>
+                </pic:pic>
+              </a:graphicData>
+            </a:graphic>
+          </wp:inline>
+        </w:drawing>
+      </w:r>
+    </w:p>
+    <w:p>
+      <w:pPr>
+        <w:bidi w:val="0"/>
+        <w:jc w:val="both"/>
+        <w:rPr>
+          <w:rFonts w:asciiTheme="majorBidi" w:hAnsiTheme="majorBidi" w:cstheme="majorBidi"/>
+          <w:sz w:val="28"/>
+          <w:szCs w:val="28"/>
+        </w:rPr>
+      </w:pPr>
+      <w:r>
+        <w:rPr>
+          <w:rFonts w:asciiTheme="majorBidi" w:hAnsiTheme="majorBidi" w:cstheme="majorBidi"/>
+          <w:sz w:val="28"/>
+          <w:szCs w:val="28"/>
+        </w:rPr>
+        <w:t>The add exam button opens a page that lets the user add exams and its information, See figure 9.</w:t>
+      </w:r>
+    </w:p>
+    <w:p>
+      <w:pPr>
+        <w:bidi w:val="0"/>
+        <w:jc w:val="both"/>
+        <w:rPr>
+          <w:rFonts w:asciiTheme="majorBidi" w:hAnsiTheme="majorBidi" w:cstheme="majorBidi"/>
+          <w:sz w:val="28"/>
+          <w:szCs w:val="28"/>
+        </w:rPr>
+      </w:pPr>
+      <w:r>
+        <w:rPr>
+          <w:rFonts w:asciiTheme="majorBidi" w:hAnsiTheme="majorBidi" w:cstheme="majorBidi"/>
+          <w:sz w:val="28"/>
+          <w:szCs w:val="28"/>
+        </w:rPr>
+        <w:t>The remove exam button opens a page that lets the user remove exams, See figure 10.</w:t>
+      </w:r>
+    </w:p>
+    <w:p>
+      <w:pPr>
+        <w:bidi w:val="0"/>
+        <w:rPr>
+          <w:rFonts w:asciiTheme="majorBidi" w:hAnsiTheme="majorBidi" w:cstheme="majorBidi"/>
+          <w:sz w:val="28"/>
+          <w:szCs w:val="28"/>
+        </w:rPr>
+      </w:pPr>
+      <w:r>
+        <w:rPr>
+          <w:rFonts w:asciiTheme="majorBidi" w:hAnsiTheme="majorBidi" w:cstheme="majorBidi"/>
+          <w:noProof/>
+          <w:sz w:val="28"/>
+          <w:szCs w:val="28"/>
+        </w:rPr>
+        <mc:AlternateContent>
+          <mc:Choice Requires="wps">
+            <w:drawing>
+              <wp:anchor distT="0" distB="0" distL="114300" distR="114300" simplePos="0" relativeHeight="251668480" behindDoc="0" locked="0" layoutInCell="1" allowOverlap="1" wp14:anchorId="1170A0E0" wp14:editId="28D86DB2">
+                <wp:simplePos x="0" y="0"/>
+                <wp:positionH relativeFrom="margin">
+                  <wp:posOffset>2152650</wp:posOffset>
+                </wp:positionH>
+                <wp:positionV relativeFrom="paragraph">
+                  <wp:posOffset>3381374</wp:posOffset>
+                </wp:positionV>
+                <wp:extent cx="1800225" cy="504825"/>
+                <wp:effectExtent l="0" t="0" r="28575" b="28575"/>
+                <wp:wrapNone/>
+                <wp:docPr id="19" name="Text Box 19"/>
+                <wp:cNvGraphicFramePr/>
+                <a:graphic xmlns:a="http://schemas.openxmlformats.org/drawingml/2006/main">
+                  <a:graphicData uri="http://schemas.microsoft.com/office/word/2010/wordprocessingShape">
+                    <wps:wsp>
+                      <wps:cNvSpPr txBox="1"/>
+                      <wps:spPr>
+                        <a:xfrm>
+                          <a:off x="0" y="0"/>
+                          <a:ext cx="1800225" cy="504825"/>
+                        </a:xfrm>
+                        <a:prstGeom prst="rect">
+                          <a:avLst/>
+                        </a:prstGeom>
+                        <a:solidFill>
+                          <a:schemeClr val="lt1"/>
+                        </a:solidFill>
+                        <a:ln w="6350">
+                          <a:solidFill>
+                            <a:schemeClr val="bg1"/>
+                          </a:solidFill>
+                        </a:ln>
+                      </wps:spPr>
+                      <wps:txbx>
+                        <w:txbxContent>
+                          <w:p>
+                            <w:pPr>
+                              <w:jc w:val="center"/>
+                              <w:rPr>
+                                <w:rFonts w:asciiTheme="majorBidi" w:hAnsiTheme="majorBidi" w:cstheme="majorBidi"/>
+                                <w:b/>
+                                <w:bCs/>
+                                <w:color w:val="0070C0"/>
+                                <w:sz w:val="28"/>
+                                <w:szCs w:val="28"/>
+                              </w:rPr>
+                            </w:pPr>
+                            <w:r>
+                              <w:rPr>
+                                <w:rFonts w:asciiTheme="majorBidi" w:hAnsiTheme="majorBidi" w:cstheme="majorBidi"/>
+                                <w:b/>
+                                <w:bCs/>
+                                <w:color w:val="0070C0"/>
+                                <w:sz w:val="24"/>
+                                <w:szCs w:val="24"/>
+                              </w:rPr>
+                              <w:t>Figure 10 – Remove exam page</w:t>
+                            </w:r>
+                          </w:p>
+                        </w:txbxContent>
+                      </wps:txbx>
+                      <wps:bodyPr rot="0" spcFirstLastPara="0" vertOverflow="overflow" horzOverflow="overflow" vert="horz" wrap="square" lIns="91440" tIns="45720" rIns="91440" bIns="45720" numCol="1" spcCol="0" rtlCol="0" fromWordArt="0" anchor="t" anchorCtr="0" forceAA="0" compatLnSpc="1">
+                        <a:prstTxWarp prst="textNoShape">
+                          <a:avLst/>
+                        </a:prstTxWarp>
+                        <a:noAutofit/>
+                      </wps:bodyPr>
+                    </wps:wsp>
+                  </a:graphicData>
+                </a:graphic>
+                <wp14:sizeRelH relativeFrom="margin">
+                  <wp14:pctWidth>0</wp14:pctWidth>
+                </wp14:sizeRelH>
+                <wp14:sizeRelV relativeFrom="margin">
+                  <wp14:pctHeight>0</wp14:pctHeight>
+                </wp14:sizeRelV>
+              </wp:anchor>
+            </w:drawing>
+          </mc:Choice>
+          <mc:Fallback>
+            <w:pict>
+              <v:shape w14:anchorId="1170A0E0" id="Text Box 19" o:spid="_x0000_s1034" type="#_x0000_t202" style="position:absolute;margin-left:169.5pt;margin-top:266.25pt;width:141.75pt;height:39.75pt;z-index:251668480;visibility:visible;mso-wrap-style:square;mso-width-percent:0;mso-height-percent:0;mso-wrap-distance-left:9pt;mso-wrap-distance-top:0;mso-wrap-distance-right:9pt;mso-wrap-distance-bottom:0;mso-position-horizontal:absolute;mso-position-horizontal-relative:margin;mso-position-vertical:absolute;mso-position-vertical-relative:text;mso-width-percent:0;mso-height-percent:0;mso-width-relative:margin;mso-height-relative:margin;v-text-anchor:top" o:gfxdata="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" fillcolor="white [3201]" strokecolor="white [3212]" strokeweight=".5pt">
+                <v:textbox>
+                  <w:txbxContent>
+                    <w:p>
+                      <w:pPr>
+                        <w:jc w:val="center"/>
+                        <w:rPr>
+                          <w:rFonts w:asciiTheme="majorBidi" w:hAnsiTheme="majorBidi" w:cstheme="majorBidi"/>
+                          <w:b/>
+                          <w:bCs/>
+                          <w:color w:val="0070C0"/>
+                          <w:sz w:val="28"/>
+                          <w:szCs w:val="28"/>
+                        </w:rPr>
+                      </w:pPr>
+                      <w:r>
+                        <w:rPr>
+                          <w:rFonts w:asciiTheme="majorBidi" w:hAnsiTheme="majorBidi" w:cstheme="majorBidi"/>
+                          <w:b/>
+                          <w:bCs/>
+                          <w:color w:val="0070C0"/>
+                          <w:sz w:val="24"/>
+                          <w:szCs w:val="24"/>
+                        </w:rPr>
+                        <w:t>Figure 10 – Remove exam page</w:t>
+                      </w:r>
+                    </w:p>
+                  </w:txbxContent>
+                </v:textbox>
+                <w10:wrap anchorx="margin"/>
+              </v:shape>
+            </w:pict>
+          </mc:Fallback>
+        </mc:AlternateContent>
+      </w:r>
+      <w:r>
+        <w:rPr>
+          <w:rFonts w:asciiTheme="majorBidi" w:hAnsiTheme="majorBidi" w:cstheme="majorBidi"/>
+          <w:noProof/>
+          <w:sz w:val="28"/>
+          <w:szCs w:val="28"/>
+        </w:rPr>
+        <mc:AlternateContent>
+          <mc:Choice Requires="wps">
+            <w:drawing>
+              <wp:anchor distT="0" distB="0" distL="114300" distR="114300" simplePos="0" relativeHeight="251667456" behindDoc="0" locked="0" layoutInCell="1" allowOverlap="1" wp14:anchorId="11F5019C" wp14:editId="7F4B7D22">
+                <wp:simplePos x="0" y="0"/>
+                <wp:positionH relativeFrom="margin">
+                  <wp:posOffset>352425</wp:posOffset>
+                </wp:positionH>
+                <wp:positionV relativeFrom="paragraph">
+                  <wp:posOffset>3381375</wp:posOffset>
+                </wp:positionV>
+                <wp:extent cx="1885950" cy="304800"/>
+                <wp:effectExtent l="0" t="0" r="19050" b="19050"/>
+                <wp:wrapNone/>
+                <wp:docPr id="18" name="Text Box 18"/>
+                <wp:cNvGraphicFramePr/>
+                <a:graphic xmlns:a="http://schemas.openxmlformats.org/drawingml/2006/main">
+                  <a:graphicData uri="http://schemas.microsoft.com/office/word/2010/wordprocessingShape">
+                    <wps:wsp>
+                      <wps:cNvSpPr txBox="1"/>
+                      <wps:spPr>
+                        <a:xfrm>
+                          <a:off x="0" y="0"/>
+                          <a:ext cx="1885950" cy="304800"/>
+                        </a:xfrm>
+                        <a:prstGeom prst="rect">
+                          <a:avLst/>
+                        </a:prstGeom>
+                        <a:solidFill>
+                          <a:schemeClr val="lt1"/>
+                        </a:solidFill>
+                        <a:ln w="6350">
+                          <a:solidFill>
+                            <a:schemeClr val="bg1"/>
+                          </a:solidFill>
+                        </a:ln>
+                      </wps:spPr>
+                      <wps:txbx>
+                        <w:txbxContent>
+                          <w:p>
+                            <w:pPr>
+                              <w:rPr>
+                                <w:rFonts w:asciiTheme="majorBidi" w:hAnsiTheme="majorBidi" w:cstheme="majorBidi"/>
+                                <w:b/>
+                                <w:bCs/>
+                                <w:color w:val="0070C0"/>
+                                <w:sz w:val="28"/>
+                                <w:szCs w:val="28"/>
+                              </w:rPr>
+                            </w:pPr>
+                            <w:r>
+                              <w:rPr>
+                                <w:rFonts w:asciiTheme="majorBidi" w:hAnsiTheme="majorBidi" w:cstheme="majorBidi"/>
+                                <w:b/>
+                                <w:bCs/>
+                                <w:color w:val="0070C0"/>
+                                <w:sz w:val="24"/>
+                                <w:szCs w:val="24"/>
+                              </w:rPr>
+                              <w:t>Figure 9 – Add exam page</w:t>
+                            </w:r>
+                          </w:p>
+                        </w:txbxContent>
+                      </wps:txbx>
+                      <wps:bodyPr rot="0" spcFirstLastPara="0" vertOverflow="overflow" horzOverflow="overflow" vert="horz" wrap="square" lIns="91440" tIns="45720" rIns="91440" bIns="45720" numCol="1" spcCol="0" rtlCol="0" fromWordArt="0" anchor="t" anchorCtr="0" forceAA="0" compatLnSpc="1">
+                        <a:prstTxWarp prst="textNoShape">
+                          <a:avLst/>
+                        </a:prstTxWarp>
+                        <a:noAutofit/>
+                      </wps:bodyPr>
+                    </wps:wsp>
+                  </a:graphicData>
+                </a:graphic>
+                <wp14:sizeRelH relativeFrom="margin">
+                  <wp14:pctWidth>0</wp14:pctWidth>
+                </wp14:sizeRelH>
+                <wp14:sizeRelV relativeFrom="margin">
+                  <wp14:pctHeight>0</wp14:pctHeight>
+                </wp14:sizeRelV>
+              </wp:anchor>
+            </w:drawing>
+          </mc:Choice>
+          <mc:Fallback>
+            <w:pict>
+              <v:shape w14:anchorId="11F5019C" id="Text Box 18" o:spid="_x0000_s1035" type="#_x0000_t202" style="position:absolute;margin-left:27.75pt;margin-top:266.25pt;width:148.5pt;height:24pt;z-index:251667456;visibility:visible;mso-wrap-style:square;mso-width-percent:0;mso-height-percent:0;mso-wrap-distance-left:9pt;mso-wrap-distance-top:0;mso-wrap-distance-right:9pt;mso-wrap-distance-bottom:0;mso-position-horizontal:absolute;mso-position-horizontal-relative:margin;mso-position-vertical:absolute;mso-position-vertical-relative:text;mso-width-percent:0;mso-height-percent:0;mso-width-relative:margin;mso-height-relative:margin;v-text-anchor:top" o:gfxdata="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" fillcolor="white [3201]" strokecolor="white [3212]" strokeweight=".5pt">
+                <v:textbox>
+                  <w:txbxContent>
+                    <w:p>
+                      <w:pPr>
+                        <w:rPr>
+                          <w:rFonts w:asciiTheme="majorBidi" w:hAnsiTheme="majorBidi" w:cstheme="majorBidi"/>
+                          <w:b/>
+                          <w:bCs/>
+                          <w:color w:val="0070C0"/>
+                          <w:sz w:val="28"/>
+                          <w:szCs w:val="28"/>
+                        </w:rPr>
+                      </w:pPr>
+                      <w:r>
+                        <w:rPr>
+                          <w:rFonts w:asciiTheme="majorBidi" w:hAnsiTheme="majorBidi" w:cstheme="majorBidi"/>
+                          <w:b/>
+                          <w:bCs/>
+                          <w:color w:val="0070C0"/>
+                          <w:sz w:val="24"/>
+                          <w:szCs w:val="24"/>
+                        </w:rPr>
+                        <w:t>Figure 9 – Add exam page</w:t>
+                      </w:r>
+                    </w:p>
+                  </w:txbxContent>
+                </v:textbox>
+                <w10:wrap anchorx="margin"/>
+              </v:shape>
+            </w:pict>
+          </mc:Fallback>
+        </mc:AlternateContent>
+      </w:r>
+      <w:r>
+        <w:rPr>
+          <w:rFonts w:asciiTheme="majorBidi" w:hAnsiTheme="majorBidi" w:cstheme="majorBidi"/>
+          <w:noProof/>
+          <w:sz w:val="28"/>
+          <w:szCs w:val="28"/>
+        </w:rPr>
+        <mc:AlternateContent>
+          <mc:Choice Requires="wps">
+            <w:drawing>
+              <wp:anchor distT="0" distB="0" distL="114300" distR="114300" simplePos="0" relativeHeight="251669504" behindDoc="0" locked="0" layoutInCell="1" allowOverlap="1" wp14:anchorId="0E0C7BCA" wp14:editId="0FF5A05E">
+                <wp:simplePos x="0" y="0"/>
+                <wp:positionH relativeFrom="margin">
+                  <wp:posOffset>4010025</wp:posOffset>
+                </wp:positionH>
+                <wp:positionV relativeFrom="paragraph">
+                  <wp:posOffset>3371850</wp:posOffset>
+                </wp:positionV>
+                <wp:extent cx="1800225" cy="304800"/>
+                <wp:effectExtent l="0" t="0" r="28575" b="19050"/>
+                <wp:wrapNone/>
+                <wp:docPr id="20" name="Text Box 20"/>
+                <wp:cNvGraphicFramePr/>
+                <a:graphic xmlns:a="http://schemas.openxmlformats.org/drawingml/2006/main">
+                  <a:graphicData uri="http://schemas.microsoft.com/office/word/2010/wordprocessingShape">
+                    <wps:wsp>
+                      <wps:cNvSpPr txBox="1"/>
+                      <wps:spPr>
+                        <a:xfrm>
+                          <a:off x="0" y="0"/>
+                          <a:ext cx="1800225" cy="304800"/>
+                        </a:xfrm>
+                        <a:prstGeom prst="rect">
+                          <a:avLst/>
+                        </a:prstGeom>
+                        <a:solidFill>
+                          <a:schemeClr val="lt1"/>
+                        </a:solidFill>
+                        <a:ln w="6350">
+                          <a:solidFill>
+                            <a:schemeClr val="bg1"/>
+                          </a:solidFill>
+                        </a:ln>
+                      </wps:spPr>
+                      <wps:txbx>
+                        <w:txbxContent>
+                          <w:p>
+                            <w:pPr>
+                              <w:rPr>
+                                <w:rFonts w:asciiTheme="majorBidi" w:hAnsiTheme="majorBidi" w:cstheme="majorBidi"/>
+                                <w:b/>
+                                <w:bCs/>
+                                <w:color w:val="0070C0"/>
+                                <w:sz w:val="28"/>
+                                <w:szCs w:val="28"/>
+                              </w:rPr>
+                            </w:pPr>
+                            <w:r>
+                              <w:rPr>
+                                <w:rFonts w:asciiTheme="majorBidi" w:hAnsiTheme="majorBidi" w:cstheme="majorBidi"/>
+                                <w:b/>
+                                <w:bCs/>
+                                <w:color w:val="0070C0"/>
+                                <w:sz w:val="24"/>
+                                <w:szCs w:val="24"/>
+                              </w:rPr>
+                              <w:t>Figure 11 – News page</w:t>
+                            </w:r>
+                          </w:p>
+                        </w:txbxContent>
+                      </wps:txbx>
+                      <wps:bodyPr rot="0" spcFirstLastPara="0" vertOverflow="overflow" horzOverflow="overflow" vert="horz" wrap="square" lIns="91440" tIns="45720" rIns="91440" bIns="45720" numCol="1" spcCol="0" rtlCol="0" fromWordArt="0" anchor="t" anchorCtr="0" forceAA="0" compatLnSpc="1">
+                        <a:prstTxWarp prst="textNoShape">
+                          <a:avLst/>
+                        </a:prstTxWarp>
+                        <a:noAutofit/>
+                      </wps:bodyPr>
+                    </wps:wsp>
+                  </a:graphicData>
+                </a:graphic>
+                <wp14:sizeRelH relativeFrom="margin">
+                  <wp14:pctWidth>0</wp14:pctWidth>
+                </wp14:sizeRelH>
+                <wp14:sizeRelV relativeFrom="margin">
+                  <wp14:pctHeight>0</wp14:pctHeight>
+                </wp14:sizeRelV>
+              </wp:anchor>
+            </w:drawing>
+          </mc:Choice>
+          <mc:Fallback>
+            <w:pict>
+              <v:shape w14:anchorId="0E0C7BCA" id="Text Box 20" o:spid="_x0000_s1036" type="#_x0000_t202" style="position:absolute;margin-left:315.75pt;margin-top:265.5pt;width:141.75pt;height:24pt;z-index:251669504;visibility:visible;mso-wrap-style:square;mso-width-percent:0;mso-height-percent:0;mso-wrap-distance-left:9pt;mso-wrap-distance-top:0;mso-wrap-distance-right:9pt;mso-wrap-distance-bottom:0;mso-position-horizontal:absolute;mso-position-horizontal-relative:margin;mso-position-vertical:absolute;mso-position-vertical-relative:text;mso-width-percent:0;mso-height-percent:0;mso-width-relative:margin;mso-height-relative:margin;v-text-anchor:top" o:gfxdata="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" fillcolor="white [3201]" strokecolor="white [3212]" strokeweight=".5pt">
+                <v:textbox>
+                  <w:txbxContent>
+                    <w:p>
+                      <w:pPr>
+                        <w:rPr>
+                          <w:rFonts w:asciiTheme="majorBidi" w:hAnsiTheme="majorBidi" w:cstheme="majorBidi"/>
+                          <w:b/>
+                          <w:bCs/>
+                          <w:color w:val="0070C0"/>
+                          <w:sz w:val="28"/>
+                          <w:szCs w:val="28"/>
+                        </w:rPr>
+                      </w:pPr>
+                      <w:r>
+                        <w:rPr>
+                          <w:rFonts w:asciiTheme="majorBidi" w:hAnsiTheme="majorBidi" w:cstheme="majorBidi"/>
+                          <w:b/>
+                          <w:bCs/>
+                          <w:color w:val="0070C0"/>
+                          <w:sz w:val="24"/>
+                          <w:szCs w:val="24"/>
+                        </w:rPr>
+                        <w:t>Figure 11 – News page</w:t>
+                      </w:r>
+                    </w:p>
+                  </w:txbxContent>
+                </v:textbox>
+                <w10:wrap anchorx="margin"/>
+              </v:shape>
+            </w:pict>
+          </mc:Fallback>
+        </mc:AlternateContent>
+      </w:r>
+      <w:r>
+        <w:rPr>
+          <w:rFonts w:asciiTheme="majorBidi" w:hAnsiTheme="majorBidi" w:cstheme="majorBidi"/>
+          <w:sz w:val="28"/>
+          <w:szCs w:val="28"/>
+        </w:rPr>
+        <w:t>The News button on the home page opens a page that lets the user see the news, See figure 11.</w:t>
+      </w:r>
+      <w:r>
+        <w:rPr>
+          <w:rFonts w:asciiTheme="majorBidi" w:hAnsiTheme="majorBidi" w:cstheme="majorBidi"/>
+          <w:noProof/>
+        </w:rPr>
+        <w:t xml:space="preserve"> </w:t>
+      </w:r>
+      <w:r>
+        <w:rPr>
+          <w:rFonts w:asciiTheme="majorBidi" w:hAnsiTheme="majorBidi" w:cstheme="majorBidi"/>
+          <w:noProof/>
+        </w:rPr>
+        <w:drawing>
+          <wp:inline distT="0" distB="0" distL="0" distR="0" wp14:anchorId="5D160186" wp14:editId="3045678B">
+            <wp:extent cx="5943600" cy="3280929"/>
+            <wp:effectExtent l="0" t="0" r="0" b="0"/>
+            <wp:docPr id="17" name="0 Imagen" descr="0 Imagen"/>
+            <wp:cNvGraphicFramePr>
+              <a:graphicFrameLocks xmlns:a="http://schemas.openxmlformats.org/drawingml/2006/main" noChangeAspect="1"/>
+            </wp:cNvGraphicFramePr>
+            <a:graphic xmlns:a="http://schemas.openxmlformats.org/drawingml/2006/main">
+              <a:graphicData uri="http://schemas.openxmlformats.org/drawingml/2006/picture">
+                <pic:pic xmlns:pic="http://schemas.openxmlformats.org/drawingml/2006/picture">
+                  <pic:nvPicPr>
+                    <pic:cNvPr id="0" name="image"/>
+                    <pic:cNvPicPr/>
+                  </pic:nvPicPr>
+                  <pic:blipFill>
+                    <a:blip r:embed="rId11" cstate="print"/>
+                    <a:stretch>
+                      <a:fillRect/>
+                    </a:stretch>
+                  </pic:blipFill>
+                  <pic:spPr>
+                    <a:xfrm>
+                      <a:off x="0" y="0"/>
+                      <a:ext cx="5943600" cy="3280929"/>
+                    </a:xfrm>
+                    <a:prstGeom prst="rect">
+                      <a:avLst/>
+                    </a:prstGeom>
+                  </pic:spPr>
+                </pic:pic>
+              </a:graphicData>
+            </a:graphic>
+          </wp:inline>
+        </w:drawing>
+      </w:r>
+    </w:p>
+    <w:p>
+      <w:pPr>
+        <w:bidi w:val="0"/>
+        <w:jc w:val="both"/>
+        <w:rPr>
+          <w:rFonts w:asciiTheme="majorBidi" w:hAnsiTheme="majorBidi" w:cstheme="majorBidi"/>
+          <w:sz w:val="28"/>
+          <w:szCs w:val="28"/>
+        </w:rPr>
+      </w:pPr>
+      <w:r>
+        <w:rPr>
+          <w:rFonts w:asciiTheme="majorBidi" w:hAnsiTheme="majorBidi" w:cstheme="majorBidi"/>
+          <w:sz w:val="28"/>
+          <w:szCs w:val="28"/>
+        </w:rPr>
+        <w:t>Schedule button opens a page that lets the user add, remove and see schedule courses. There are two buttons on this page, See figure 12.</w:t>
+      </w:r>
+    </w:p>
+    <w:p>
+      <w:pPr>
+        <w:bidi w:val="0"/>
+        <w:jc w:val="both"/>
+        <w:rPr>
+          <w:rFonts w:asciiTheme="majorBidi" w:hAnsiTheme="majorBidi" w:cstheme="majorBidi"/>
+          <w:sz w:val="28"/>
+          <w:szCs w:val="28"/>
+        </w:rPr>
+      </w:pPr>
+      <w:r>
+        <w:rPr>
+          <w:rFonts w:asciiTheme="majorBidi" w:hAnsiTheme="majorBidi" w:cstheme="majorBidi"/>
+          <w:sz w:val="28"/>
+          <w:szCs w:val="28"/>
+        </w:rPr>
+        <w:lastRenderedPageBreak/>
+        <w:t>The first button is the add button. It enables the user to add course information and add it to schedule slut, See figure 13.</w:t>
+      </w:r>
+    </w:p>
+    <w:p>
+      <w:pPr>
+        <w:bidi w:val="0"/>
+        <w:jc w:val="both"/>
+        <w:rPr>
+          <w:rFonts w:asciiTheme="majorBidi" w:hAnsiTheme="majorBidi" w:cstheme="majorBidi"/>
+          <w:sz w:val="28"/>
+          <w:szCs w:val="28"/>
+        </w:rPr>
+      </w:pPr>
+      <w:r>
+        <w:rPr>
+          <w:rFonts w:asciiTheme="majorBidi" w:hAnsiTheme="majorBidi" w:cstheme="majorBidi"/>
+          <w:sz w:val="28"/>
+          <w:szCs w:val="28"/>
+        </w:rPr>
+        <w:t>The second button is the remove button. It enables the user to remove a course by providing course code and course name, See figure 14.</w:t>
+      </w:r>
+    </w:p>
+    <w:p>
+      <w:pPr>
+        <w:bidi w:val="0"/>
+        <w:jc w:val="both"/>
+        <w:rPr>
+          <w:rFonts w:asciiTheme="majorBidi" w:hAnsiTheme="majorBidi" w:cstheme="majorBidi"/>
+          <w:sz w:val="28"/>
+          <w:szCs w:val="28"/>
+        </w:rPr>
+      </w:pPr>
+      <w:r>
+        <w:rPr>
+          <w:rFonts w:asciiTheme="majorBidi" w:hAnsiTheme="majorBidi" w:cstheme="majorBidi"/>
+          <w:noProof/>
+          <w:sz w:val="28"/>
+          <w:szCs w:val="28"/>
+        </w:rPr>
+        <mc:AlternateContent>
+          <mc:Choice Requires="wps">
+            <w:drawing>
+              <wp:anchor distT="0" distB="0" distL="114300" distR="114300" simplePos="0" relativeHeight="251672576" behindDoc="0" locked="0" layoutInCell="1" allowOverlap="1" wp14:anchorId="71A20E9E" wp14:editId="7117BC68">
+                <wp:simplePos x="0" y="0"/>
+                <wp:positionH relativeFrom="margin">
+                  <wp:posOffset>3886200</wp:posOffset>
+                </wp:positionH>
+                <wp:positionV relativeFrom="paragraph">
+                  <wp:posOffset>2847975</wp:posOffset>
+                </wp:positionV>
+                <wp:extent cx="1914525" cy="495300"/>
+                <wp:effectExtent l="0" t="0" r="28575" b="19050"/>
+                <wp:wrapNone/>
+                <wp:docPr id="24" name="Text Box 24"/>
+                <wp:cNvGraphicFramePr/>
+                <a:graphic xmlns:a="http://schemas.openxmlformats.org/drawingml/2006/main">
+                  <a:graphicData uri="http://schemas.microsoft.com/office/word/2010/wordprocessingShape">
+                    <wps:wsp>
+                      <wps:cNvSpPr txBox="1"/>
+                      <wps:spPr>
+                        <a:xfrm>
+                          <a:off x="0" y="0"/>
+                          <a:ext cx="1914525" cy="495300"/>
+                        </a:xfrm>
+                        <a:prstGeom prst="rect">
+                          <a:avLst/>
+                        </a:prstGeom>
+                        <a:solidFill>
+                          <a:schemeClr val="lt1"/>
+                        </a:solidFill>
+                        <a:ln w="6350">
+                          <a:solidFill>
+                            <a:schemeClr val="bg1"/>
+                          </a:solidFill>
+                        </a:ln>
+                      </wps:spPr>
+                      <wps:txbx>
+                        <w:txbxContent>
+                          <w:p>
+                            <w:pPr>
+                              <w:jc w:val="center"/>
+                              <w:rPr>
+                                <w:rFonts w:asciiTheme="majorBidi" w:hAnsiTheme="majorBidi" w:cstheme="majorBidi"/>
+                                <w:b/>
+                                <w:bCs/>
+                                <w:color w:val="0070C0"/>
+                                <w:sz w:val="28"/>
+                                <w:szCs w:val="28"/>
+                              </w:rPr>
+                            </w:pPr>
+                            <w:r>
+                              <w:rPr>
+                                <w:rFonts w:asciiTheme="majorBidi" w:hAnsiTheme="majorBidi" w:cstheme="majorBidi"/>
+                                <w:b/>
+                                <w:bCs/>
+                                <w:color w:val="0070C0"/>
+                                <w:sz w:val="24"/>
+                                <w:szCs w:val="24"/>
+                              </w:rPr>
+                              <w:t>Figure 14 – remove course page</w:t>
+                            </w:r>
+                          </w:p>
+                          <w:p>
+                            <w:pPr>
+                              <w:rPr>
+                                <w:color w:val="0070C0"/>
+                                <w:sz w:val="28"/>
+                                <w:szCs w:val="28"/>
+                              </w:rPr>
+                            </w:pPr>
+                          </w:p>
+                        </w:txbxContent>
+                      </wps:txbx>
+                      <wps:bodyPr rot="0" spcFirstLastPara="0" vertOverflow="overflow" horzOverflow="overflow" vert="horz" wrap="square" lIns="91440" tIns="45720" rIns="91440" bIns="45720" numCol="1" spcCol="0" rtlCol="0" fromWordArt="0" anchor="t" anchorCtr="0" forceAA="0" compatLnSpc="1">
+                        <a:prstTxWarp prst="textNoShape">
+                          <a:avLst/>
+                        </a:prstTxWarp>
+                        <a:noAutofit/>
+                      </wps:bodyPr>
+                    </wps:wsp>
+                  </a:graphicData>
+                </a:graphic>
+                <wp14:sizeRelH relativeFrom="margin">
+                  <wp14:pctWidth>0</wp14:pctWidth>
+                </wp14:sizeRelH>
+                <wp14:sizeRelV relativeFrom="margin">
+                  <wp14:pctHeight>0</wp14:pctHeight>
+                </wp14:sizeRelV>
+              </wp:anchor>
+            </w:drawing>
+          </mc:Choice>
+          <mc:Fallback>
+            <w:pict>
+              <v:shape w14:anchorId="71A20E9E" id="Text Box 24" o:spid="_x0000_s1037" type="#_x0000_t202" style="position:absolute;left:0;text-align:left;margin-left:306pt;margin-top:224.25pt;width:150.75pt;height:39pt;z-index:251672576;visibility:visible;mso-wrap-style:square;mso-width-percent:0;mso-height-percent:0;mso-wrap-distance-left:9pt;mso-wrap-distance-top:0;mso-wrap-distance-right:9pt;mso-wrap-distance-bottom:0;mso-position-horizontal:absolute;mso-position-horizontal-relative:margin;mso-position-vertical:absolute;mso-position-vertical-relative:text;mso-width-percent:0;mso-height-percent:0;mso-width-relative:margin;mso-height-relative:margin;v-text-anchor:top" o:gfxdata="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" fillcolor="white [3201]" strokecolor="white [3212]" strokeweight=".5pt">
+                <v:textbox>
+                  <w:txbxContent>
+                    <w:p>
+                      <w:pPr>
+                        <w:jc w:val="center"/>
+                        <w:rPr>
+                          <w:rFonts w:asciiTheme="majorBidi" w:hAnsiTheme="majorBidi" w:cstheme="majorBidi"/>
+                          <w:b/>
+                          <w:bCs/>
+                          <w:color w:val="0070C0"/>
+                          <w:sz w:val="28"/>
+                          <w:szCs w:val="28"/>
+                        </w:rPr>
+                      </w:pPr>
+                      <w:r>
+                        <w:rPr>
+                          <w:rFonts w:asciiTheme="majorBidi" w:hAnsiTheme="majorBidi" w:cstheme="majorBidi"/>
+                          <w:b/>
+                          <w:bCs/>
+                          <w:color w:val="0070C0"/>
+                          <w:sz w:val="24"/>
+                          <w:szCs w:val="24"/>
+                        </w:rPr>
+                        <w:t>Figure 14 – remove course page</w:t>
+                      </w:r>
+                    </w:p>
+                    <w:p>
+                      <w:pPr>
+                        <w:rPr>
+                          <w:color w:val="0070C0"/>
+                          <w:sz w:val="28"/>
+                          <w:szCs w:val="28"/>
+                        </w:rPr>
+                      </w:pPr>
+                    </w:p>
+                  </w:txbxContent>
+                </v:textbox>
+                <w10:wrap anchorx="margin"/>
+              </v:shape>
+            </w:pict>
+          </mc:Fallback>
+        </mc:AlternateContent>
+      </w:r>
+      <w:r>
+        <w:rPr>
+          <w:rFonts w:asciiTheme="majorBidi" w:hAnsiTheme="majorBidi" w:cstheme="majorBidi"/>
+          <w:noProof/>
+          <w:sz w:val="28"/>
+          <w:szCs w:val="28"/>
+        </w:rPr>
+        <mc:AlternateContent>
+          <mc:Choice Requires="wps">
+            <w:drawing>
+              <wp:anchor distT="0" distB="0" distL="114300" distR="114300" simplePos="0" relativeHeight="251671552" behindDoc="0" locked="0" layoutInCell="1" allowOverlap="1" wp14:anchorId="36A3C91C" wp14:editId="4466FD3B">
+                <wp:simplePos x="0" y="0"/>
+                <wp:positionH relativeFrom="margin">
+                  <wp:posOffset>2057400</wp:posOffset>
+                </wp:positionH>
+                <wp:positionV relativeFrom="paragraph">
+                  <wp:posOffset>2857499</wp:posOffset>
+                </wp:positionV>
+                <wp:extent cx="1895475" cy="485775"/>
+                <wp:effectExtent l="0" t="0" r="28575" b="28575"/>
+                <wp:wrapNone/>
+                <wp:docPr id="23" name="Text Box 23"/>
+                <wp:cNvGraphicFramePr/>
+                <a:graphic xmlns:a="http://schemas.openxmlformats.org/drawingml/2006/main">
+                  <a:graphicData uri="http://schemas.microsoft.com/office/word/2010/wordprocessingShape">
+                    <wps:wsp>
+                      <wps:cNvSpPr txBox="1"/>
+                      <wps:spPr>
+                        <a:xfrm>
+                          <a:off x="0" y="0"/>
+                          <a:ext cx="1895475" cy="485775"/>
+                        </a:xfrm>
+                        <a:prstGeom prst="rect">
+                          <a:avLst/>
+                        </a:prstGeom>
+                        <a:solidFill>
+                          <a:schemeClr val="lt1"/>
+                        </a:solidFill>
+                        <a:ln w="6350">
+                          <a:solidFill>
+                            <a:schemeClr val="bg1"/>
+                          </a:solidFill>
+                        </a:ln>
+                      </wps:spPr>
+                      <wps:txbx>
+                        <w:txbxContent>
+                          <w:p>
+                            <w:pPr>
+                              <w:jc w:val="center"/>
+                              <w:rPr>
+                                <w:rFonts w:asciiTheme="majorBidi" w:hAnsiTheme="majorBidi" w:cstheme="majorBidi"/>
+                                <w:b/>
+                                <w:bCs/>
+                                <w:color w:val="0070C0"/>
+                                <w:sz w:val="28"/>
+                                <w:szCs w:val="28"/>
+                              </w:rPr>
+                            </w:pPr>
+                            <w:r>
+                              <w:rPr>
+                                <w:rFonts w:asciiTheme="majorBidi" w:hAnsiTheme="majorBidi" w:cstheme="majorBidi"/>
+                                <w:b/>
+                                <w:bCs/>
+                                <w:color w:val="0070C0"/>
+                                <w:sz w:val="24"/>
+                                <w:szCs w:val="24"/>
+                              </w:rPr>
+                              <w:t>Figure 13 – add course page</w:t>
+                            </w:r>
+                          </w:p>
+                        </w:txbxContent>
+                      </wps:txbx>
+                      <wps:bodyPr rot="0" spcFirstLastPara="0" vertOverflow="overflow" horzOverflow="overflow" vert="horz" wrap="square" lIns="91440" tIns="45720" rIns="91440" bIns="45720" numCol="1" spcCol="0" rtlCol="0" fromWordArt="0" anchor="t" anchorCtr="0" forceAA="0" compatLnSpc="1">
+                        <a:prstTxWarp prst="textNoShape">
+                          <a:avLst/>
+                        </a:prstTxWarp>
+                        <a:noAutofit/>
+                      </wps:bodyPr>
+                    </wps:wsp>
+                  </a:graphicData>
+                </a:graphic>
+                <wp14:sizeRelH relativeFrom="margin">
+                  <wp14:pctWidth>0</wp14:pctWidth>
+                </wp14:sizeRelH>
+                <wp14:sizeRelV relativeFrom="margin">
+                  <wp14:pctHeight>0</wp14:pctHeight>
+                </wp14:sizeRelV>
+              </wp:anchor>
+            </w:drawing>
+          </mc:Choice>
+          <mc:Fallback>
+            <w:pict>
+              <v:shape w14:anchorId="36A3C91C" id="Text Box 23" o:spid="_x0000_s1038" type="#_x0000_t202" style="position:absolute;left:0;text-align:left;margin-left:162pt;margin-top:225pt;width:149.25pt;height:38.25pt;z-index:251671552;visibility:visible;mso-wrap-style:square;mso-width-percent:0;mso-height-percent:0;mso-wrap-distance-left:9pt;mso-wrap-distance-top:0;mso-wrap-distance-right:9pt;mso-wrap-distance-bottom:0;mso-position-horizontal:absolute;mso-position-horizontal-relative:margin;mso-position-vertical:absolute;mso-position-vertical-relative:text;mso-width-percent:0;mso-height-percent:0;mso-width-relative:margin;mso-height-relative:margin;v-text-anchor:top" o:gfxdata="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" fillcolor="white [3201]" strokecolor="white [3212]" strokeweight=".5pt">
+                <v:textbox>
+                  <w:txbxContent>
+                    <w:p>
+                      <w:pPr>
+                        <w:jc w:val="center"/>
+                        <w:rPr>
+                          <w:rFonts w:asciiTheme="majorBidi" w:hAnsiTheme="majorBidi" w:cstheme="majorBidi"/>
+                          <w:b/>
+                          <w:bCs/>
+                          <w:color w:val="0070C0"/>
+                          <w:sz w:val="28"/>
+                          <w:szCs w:val="28"/>
+                        </w:rPr>
+                      </w:pPr>
+                      <w:r>
+                        <w:rPr>
+                          <w:rFonts w:asciiTheme="majorBidi" w:hAnsiTheme="majorBidi" w:cstheme="majorBidi"/>
+                          <w:b/>
+                          <w:bCs/>
+                          <w:color w:val="0070C0"/>
+                          <w:sz w:val="24"/>
+                          <w:szCs w:val="24"/>
+                        </w:rPr>
+                        <w:t>Figure 13 – add course page</w:t>
+                      </w:r>
+                    </w:p>
+                  </w:txbxContent>
+                </v:textbox>
+                <w10:wrap anchorx="margin"/>
+              </v:shape>
+            </w:pict>
+          </mc:Fallback>
+        </mc:AlternateContent>
+      </w:r>
+      <w:r>
+        <w:rPr>
+          <w:rFonts w:asciiTheme="majorBidi" w:hAnsiTheme="majorBidi" w:cstheme="majorBidi"/>
+          <w:noProof/>
+          <w:sz w:val="28"/>
+          <w:szCs w:val="28"/>
+        </w:rPr>
+        <mc:AlternateContent>
+          <mc:Choice Requires="wps">
+            <w:drawing>
+              <wp:anchor distT="0" distB="0" distL="114300" distR="114300" simplePos="0" relativeHeight="251670528" behindDoc="0" locked="0" layoutInCell="1" allowOverlap="1" wp14:anchorId="3E0D93E7" wp14:editId="29EFEC19">
+                <wp:simplePos x="0" y="0"/>
+                <wp:positionH relativeFrom="margin">
+                  <wp:posOffset>257175</wp:posOffset>
+                </wp:positionH>
+                <wp:positionV relativeFrom="paragraph">
+                  <wp:posOffset>2857500</wp:posOffset>
+                </wp:positionV>
+                <wp:extent cx="1838325" cy="304800"/>
+                <wp:effectExtent l="0" t="0" r="28575" b="19050"/>
+                <wp:wrapNone/>
+                <wp:docPr id="22" name="Text Box 22"/>
+                <wp:cNvGraphicFramePr/>
+                <a:graphic xmlns:a="http://schemas.openxmlformats.org/drawingml/2006/main">
+                  <a:graphicData uri="http://schemas.microsoft.com/office/word/2010/wordprocessingShape">
+                    <wps:wsp>
+                      <wps:cNvSpPr txBox="1"/>
+                      <wps:spPr>
+                        <a:xfrm>
+                          <a:off x="0" y="0"/>
+                          <a:ext cx="1838325" cy="304800"/>
+                        </a:xfrm>
+                        <a:prstGeom prst="rect">
+                          <a:avLst/>
+                        </a:prstGeom>
+                        <a:solidFill>
+                          <a:schemeClr val="lt1"/>
+                        </a:solidFill>
+                        <a:ln w="6350">
+                          <a:solidFill>
+                            <a:schemeClr val="bg1"/>
+                          </a:solidFill>
+                        </a:ln>
+                      </wps:spPr>
+                      <wps:txbx>
+                        <w:txbxContent>
+                          <w:p>
+                            <w:pPr>
+                              <w:rPr>
+                                <w:rFonts w:asciiTheme="majorBidi" w:hAnsiTheme="majorBidi" w:cstheme="majorBidi"/>
+                                <w:b/>
+                                <w:bCs/>
+                                <w:color w:val="0070C0"/>
+                                <w:sz w:val="28"/>
+                                <w:szCs w:val="28"/>
+                              </w:rPr>
+                            </w:pPr>
+                            <w:r>
+                              <w:rPr>
+                                <w:rFonts w:asciiTheme="majorBidi" w:hAnsiTheme="majorBidi" w:cstheme="majorBidi"/>
+                                <w:b/>
+                                <w:bCs/>
+                                <w:color w:val="0070C0"/>
+                                <w:sz w:val="24"/>
+                                <w:szCs w:val="24"/>
+                              </w:rPr>
+                              <w:t>Figure 12 – Schedule page</w:t>
+                            </w:r>
+                          </w:p>
+                        </w:txbxContent>
+                      </wps:txbx>
+                      <wps:bodyPr rot="0" spcFirstLastPara="0" vertOverflow="overflow" horzOverflow="overflow" vert="horz" wrap="square" lIns="91440" tIns="45720" rIns="91440" bIns="45720" numCol="1" spcCol="0" rtlCol="0" fromWordArt="0" anchor="t" anchorCtr="0" forceAA="0" compatLnSpc="1">
+                        <a:prstTxWarp prst="textNoShape">
+                          <a:avLst/>
+                        </a:prstTxWarp>
+                        <a:noAutofit/>
+                      </wps:bodyPr>
+                    </wps:wsp>
+                  </a:graphicData>
+                </a:graphic>
+                <wp14:sizeRelH relativeFrom="margin">
+                  <wp14:pctWidth>0</wp14:pctWidth>
+                </wp14:sizeRelH>
+                <wp14:sizeRelV relativeFrom="margin">
+                  <wp14:pctHeight>0</wp14:pctHeight>
+                </wp14:sizeRelV>
+              </wp:anchor>
+            </w:drawing>
+          </mc:Choice>
+          <mc:Fallback>
+            <w:pict>
+              <v:shape w14:anchorId="3E0D93E7" id="Text Box 22" o:spid="_x0000_s1039" type="#_x0000_t202" style="position:absolute;left:0;text-align:left;margin-left:20.25pt;margin-top:225pt;width:144.75pt;height:24pt;z-index:251670528;visibility:visible;mso-wrap-style:square;mso-width-percent:0;mso-height-percent:0;mso-wrap-distance-left:9pt;mso-wrap-distance-top:0;mso-wrap-distance-right:9pt;mso-wrap-distance-bottom:0;mso-position-horizontal:absolute;mso-position-horizontal-relative:margin;mso-position-vertical:absolute;mso-position-vertical-relative:text;mso-width-percent:0;mso-height-percent:0;mso-width-relative:margin;mso-height-relative:margin;v-text-anchor:top" o:gfxdata="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" fillcolor="white [3201]" strokecolor="white [3212]" strokeweight=".5pt">
+                <v:textbox>
+                  <w:txbxContent>
+                    <w:p>
+                      <w:pPr>
+                        <w:rPr>
+                          <w:rFonts w:asciiTheme="majorBidi" w:hAnsiTheme="majorBidi" w:cstheme="majorBidi"/>
+                          <w:b/>
+                          <w:bCs/>
+                          <w:color w:val="0070C0"/>
+                          <w:sz w:val="28"/>
+                          <w:szCs w:val="28"/>
+                        </w:rPr>
+                      </w:pPr>
+                      <w:r>
+                        <w:rPr>
+                          <w:rFonts w:asciiTheme="majorBidi" w:hAnsiTheme="majorBidi" w:cstheme="majorBidi"/>
+                          <w:b/>
+                          <w:bCs/>
+                          <w:color w:val="0070C0"/>
+                          <w:sz w:val="24"/>
+                          <w:szCs w:val="24"/>
+                        </w:rPr>
+                        <w:t>Figure 12 – Schedule page</w:t>
+                      </w:r>
+                    </w:p>
+                  </w:txbxContent>
+                </v:textbox>
+                <w10:wrap anchorx="margin"/>
+              </v:shape>
+            </w:pict>
+          </mc:Fallback>
+        </mc:AlternateContent>
+      </w:r>
+      <w:r>
+        <w:rPr>
+          <w:rFonts w:asciiTheme="majorBidi" w:hAnsiTheme="majorBidi" w:cstheme="majorBidi"/>
+          <w:noProof/>
+        </w:rPr>
+        <w:drawing>
+          <wp:inline distT="0" distB="0" distL="0" distR="0" wp14:anchorId="74413320" wp14:editId="04534DBC">
+            <wp:extent cx="5943600" cy="3280929"/>
+            <wp:effectExtent l="0" t="0" r="0" b="1270"/>
+            <wp:docPr id="21" name="0 Imagen" descr="0 Imagen"/>
+            <wp:cNvGraphicFramePr>
+              <a:graphicFrameLocks xmlns:a="http://schemas.openxmlformats.org/drawingml/2006/main" noChangeAspect="1"/>
+            </wp:cNvGraphicFramePr>
+            <a:graphic xmlns:a="http://schemas.openxmlformats.org/drawingml/2006/main">
+              <a:graphicData uri="http://schemas.openxmlformats.org/drawingml/2006/picture">
+                <pic:pic xmlns:pic="http://schemas.openxmlformats.org/drawingml/2006/picture">
+                  <pic:nvPicPr>
+                    <pic:cNvPr id="0" name="image"/>
+                    <pic:cNvPicPr/>
+                  </pic:nvPicPr>
+                  <pic:blipFill>
+                    <a:blip r:embed="rId12" cstate="print"/>
+                    <a:stretch>
+                      <a:fillRect/>
+                    </a:stretch>
+                  </pic:blipFill>
+                  <pic:spPr>
+                    <a:xfrm>
+                      <a:off x="0" y="0"/>
+                      <a:ext cx="5943600" cy="3280929"/>
+                    </a:xfrm>
+                    <a:prstGeom prst="rect">
+                      <a:avLst/>
+                    </a:prstGeom>
+                  </pic:spPr>
+                </pic:pic>
+              </a:graphicData>
+            </a:graphic>
+          </wp:inline>
+        </w:drawing>
+      </w:r>
+    </w:p>
+    <w:p>
+      <w:pPr>
+        <w:bidi w:val="0"/>
+        <w:jc w:val="both"/>
+        <w:rPr>
+          <w:rFonts w:asciiTheme="majorBidi" w:hAnsiTheme="majorBidi" w:cstheme="majorBidi"/>
+          <w:sz w:val="28"/>
+          <w:szCs w:val="28"/>
+        </w:rPr>
+      </w:pPr>
+      <w:r>
+        <w:rPr>
+          <w:rFonts w:asciiTheme="majorBidi" w:hAnsiTheme="majorBidi" w:cstheme="majorBidi"/>
+          <w:sz w:val="28"/>
+          <w:szCs w:val="28"/>
+        </w:rPr>
+        <w:t>The Me button on the home page opens the profile page. The page contains user information. The user can edit the information by clicking the edit button and he can log-out by clicking the log-out button, See figure 15. Edit button opens a page</w:t>
+      </w:r>
+    </w:p>
+    <w:p>
+      <w:pPr>
+        <w:bidi w:val="0"/>
+        <w:jc w:val="both"/>
+        <w:rPr>
+          <w:rFonts w:asciiTheme="majorBidi" w:hAnsiTheme="majorBidi" w:cstheme="majorBidi"/>
+          <w:noProof/>
+        </w:rPr>
+      </w:pPr>
+      <w:r>
+        <w:rPr>
+          <w:rFonts w:asciiTheme="majorBidi" w:hAnsiTheme="majorBidi" w:cstheme="majorBidi"/>
+          <w:noProof/>
+          <w:sz w:val="28"/>
+          <w:szCs w:val="28"/>
+        </w:rPr>
+        <w:lastRenderedPageBreak/>
+        <mc:AlternateContent>
+          <mc:Choice Requires="wps">
+            <w:drawing>
+              <wp:anchor distT="0" distB="0" distL="114300" distR="114300" simplePos="0" relativeHeight="251674624" behindDoc="0" locked="0" layoutInCell="1" allowOverlap="1" wp14:anchorId="0AD9E98F" wp14:editId="64E1D8A1">
+                <wp:simplePos x="0" y="0"/>
+                <wp:positionH relativeFrom="margin">
+                  <wp:posOffset>2324100</wp:posOffset>
+                </wp:positionH>
+                <wp:positionV relativeFrom="paragraph">
+                  <wp:posOffset>3361690</wp:posOffset>
+                </wp:positionV>
+                <wp:extent cx="1838325" cy="304800"/>
+                <wp:effectExtent l="0" t="0" r="28575" b="19050"/>
+                <wp:wrapNone/>
+                <wp:docPr id="28" name="Text Box 28"/>
+                <wp:cNvGraphicFramePr/>
+                <a:graphic xmlns:a="http://schemas.openxmlformats.org/drawingml/2006/main">
+                  <a:graphicData uri="http://schemas.microsoft.com/office/word/2010/wordprocessingShape">
+                    <wps:wsp>
+                      <wps:cNvSpPr txBox="1"/>
+                      <wps:spPr>
+                        <a:xfrm>
+                          <a:off x="0" y="0"/>
+                          <a:ext cx="1838325" cy="304800"/>
+                        </a:xfrm>
+                        <a:prstGeom prst="rect">
+                          <a:avLst/>
+                        </a:prstGeom>
+                        <a:solidFill>
+                          <a:schemeClr val="lt1"/>
+                        </a:solidFill>
+                        <a:ln w="6350">
+                          <a:solidFill>
+                            <a:schemeClr val="bg1"/>
+                          </a:solidFill>
+                        </a:ln>
+                      </wps:spPr>
+                      <wps:txbx>
+                        <w:txbxContent>
+                          <w:p>
+                            <w:pPr>
+                              <w:rPr>
+                                <w:rFonts w:asciiTheme="majorBidi" w:hAnsiTheme="majorBidi" w:cstheme="majorBidi"/>
+                                <w:b/>
+                                <w:bCs/>
+                                <w:color w:val="0070C0"/>
+                                <w:sz w:val="28"/>
+                                <w:szCs w:val="28"/>
+                              </w:rPr>
+                            </w:pPr>
+                            <w:r>
+                              <w:rPr>
+                                <w:rFonts w:asciiTheme="majorBidi" w:hAnsiTheme="majorBidi" w:cstheme="majorBidi"/>
+                                <w:b/>
+                                <w:bCs/>
+                                <w:color w:val="0070C0"/>
+                                <w:sz w:val="24"/>
+                                <w:szCs w:val="24"/>
+                              </w:rPr>
+                              <w:t>Figure 16 – Edit me page</w:t>
+                            </w:r>
+                          </w:p>
+                        </w:txbxContent>
+                      </wps:txbx>
+                      <wps:bodyPr rot="0" spcFirstLastPara="0" vertOverflow="overflow" horzOverflow="overflow" vert="horz" wrap="square" lIns="91440" tIns="45720" rIns="91440" bIns="45720" numCol="1" spcCol="0" rtlCol="0" fromWordArt="0" anchor="t" anchorCtr="0" forceAA="0" compatLnSpc="1">
+                        <a:prstTxWarp prst="textNoShape">
+                          <a:avLst/>
+                        </a:prstTxWarp>
+                        <a:noAutofit/>
+                      </wps:bodyPr>
+                    </wps:wsp>
+                  </a:graphicData>
+                </a:graphic>
+                <wp14:sizeRelH relativeFrom="margin">
+                  <wp14:pctWidth>0</wp14:pctWidth>
+                </wp14:sizeRelH>
+                <wp14:sizeRelV relativeFrom="margin">
+                  <wp14:pctHeight>0</wp14:pctHeight>
+                </wp14:sizeRelV>
+              </wp:anchor>
+            </w:drawing>
+          </mc:Choice>
+          <mc:Fallback>
+            <w:pict>
+              <v:shape w14:anchorId="0AD9E98F" id="Text Box 28" o:spid="_x0000_s1040" type="#_x0000_t202" style="position:absolute;left:0;text-align:left;margin-left:183pt;margin-top:264.7pt;width:144.75pt;height:24pt;z-index:251674624;visibility:visible;mso-wrap-style:square;mso-width-percent:0;mso-height-percent:0;mso-wrap-distance-left:9pt;mso-wrap-distance-top:0;mso-wrap-distance-right:9pt;mso-wrap-distance-bottom:0;mso-position-horizontal:absolute;mso-position-horizontal-relative:margin;mso-position-vertical:absolute;mso-position-vertical-relative:text;mso-width-percent:0;mso-height-percent:0;mso-width-relative:margin;mso-height-relative:margin;v-text-anchor:top" o:gfxdata="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" fillcolor="white [3201]" strokecolor="white [3212]" strokeweight=".5pt">
+                <v:textbox>
+                  <w:txbxContent>
+                    <w:p>
+                      <w:pPr>
+                        <w:rPr>
+                          <w:rFonts w:asciiTheme="majorBidi" w:hAnsiTheme="majorBidi" w:cstheme="majorBidi"/>
+                          <w:b/>
+                          <w:bCs/>
+                          <w:color w:val="0070C0"/>
+                          <w:sz w:val="28"/>
+                          <w:szCs w:val="28"/>
+                        </w:rPr>
+                      </w:pPr>
+                      <w:r>
+                        <w:rPr>
+                          <w:rFonts w:asciiTheme="majorBidi" w:hAnsiTheme="majorBidi" w:cstheme="majorBidi"/>
+                          <w:b/>
+                          <w:bCs/>
+                          <w:color w:val="0070C0"/>
+                          <w:sz w:val="24"/>
+                          <w:szCs w:val="24"/>
+                        </w:rPr>
+                        <w:t>Figure 16 – Edit me page</w:t>
+                      </w:r>
+                    </w:p>
+                  </w:txbxContent>
+                </v:textbox>
+                <w10:wrap anchorx="margin"/>
+              </v:shape>
+            </w:pict>
+          </mc:Fallback>
+        </mc:AlternateContent>
+      </w:r>
+      <w:r>
+        <w:rPr>
+          <w:rFonts w:asciiTheme="majorBidi" w:hAnsiTheme="majorBidi" w:cstheme="majorBidi"/>
+          <w:noProof/>
+          <w:sz w:val="28"/>
+          <w:szCs w:val="28"/>
+        </w:rPr>
+        <mc:AlternateContent>
+          <mc:Choice Requires="wps">
+            <w:drawing>
+              <wp:anchor distT="0" distB="0" distL="114300" distR="114300" simplePos="0" relativeHeight="251673600" behindDoc="0" locked="0" layoutInCell="1" allowOverlap="1" wp14:anchorId="474095D8" wp14:editId="13C154E4">
+                <wp:simplePos x="0" y="0"/>
+                <wp:positionH relativeFrom="margin">
+                  <wp:posOffset>342900</wp:posOffset>
+                </wp:positionH>
+                <wp:positionV relativeFrom="paragraph">
+                  <wp:posOffset>3380740</wp:posOffset>
+                </wp:positionV>
+                <wp:extent cx="1838325" cy="304800"/>
+                <wp:effectExtent l="0" t="0" r="28575" b="19050"/>
+                <wp:wrapNone/>
+                <wp:docPr id="27" name="Text Box 27"/>
+                <wp:cNvGraphicFramePr/>
+                <a:graphic xmlns:a="http://schemas.openxmlformats.org/drawingml/2006/main">
+                  <a:graphicData uri="http://schemas.microsoft.com/office/word/2010/wordprocessingShape">
+                    <wps:wsp>
+                      <wps:cNvSpPr txBox="1"/>
+                      <wps:spPr>
+                        <a:xfrm>
+                          <a:off x="0" y="0"/>
+                          <a:ext cx="1838325" cy="304800"/>
+                        </a:xfrm>
+                        <a:prstGeom prst="rect">
+                          <a:avLst/>
+                        </a:prstGeom>
+                        <a:solidFill>
+                          <a:schemeClr val="lt1"/>
+                        </a:solidFill>
+                        <a:ln w="6350">
+                          <a:solidFill>
+                            <a:schemeClr val="bg1"/>
+                          </a:solidFill>
+                        </a:ln>
+                      </wps:spPr>
+                      <wps:txbx>
+                        <w:txbxContent>
+                          <w:p>
+                            <w:pPr>
+                              <w:rPr>
+                                <w:rFonts w:asciiTheme="majorBidi" w:hAnsiTheme="majorBidi" w:cstheme="majorBidi"/>
+                                <w:b/>
+                                <w:bCs/>
+                                <w:color w:val="0070C0"/>
+                                <w:sz w:val="28"/>
+                                <w:szCs w:val="28"/>
+                              </w:rPr>
+                            </w:pPr>
+                            <w:r>
+                              <w:rPr>
+                                <w:rFonts w:asciiTheme="majorBidi" w:hAnsiTheme="majorBidi" w:cstheme="majorBidi"/>
+                                <w:b/>
+                                <w:bCs/>
+                                <w:color w:val="0070C0"/>
+                                <w:sz w:val="24"/>
+                                <w:szCs w:val="24"/>
+                              </w:rPr>
+                              <w:t>Figure 15 – Me page</w:t>
+                            </w:r>
+                          </w:p>
+                        </w:txbxContent>
+                      </wps:txbx>
+                      <wps:bodyPr rot="0" spcFirstLastPara="0" vertOverflow="overflow" horzOverflow="overflow" vert="horz" wrap="square" lIns="91440" tIns="45720" rIns="91440" bIns="45720" numCol="1" spcCol="0" rtlCol="0" fromWordArt="0" anchor="t" anchorCtr="0" forceAA="0" compatLnSpc="1">
+                        <a:prstTxWarp prst="textNoShape">
+                          <a:avLst/>
+                        </a:prstTxWarp>
+                        <a:noAutofit/>
+                      </wps:bodyPr>
+                    </wps:wsp>
+                  </a:graphicData>
+                </a:graphic>
+                <wp14:sizeRelH relativeFrom="margin">
+                  <wp14:pctWidth>0</wp14:pctWidth>
+                </wp14:sizeRelH>
+                <wp14:sizeRelV relativeFrom="margin">
+                  <wp14:pctHeight>0</wp14:pctHeight>
+                </wp14:sizeRelV>
+              </wp:anchor>
+            </w:drawing>
+          </mc:Choice>
+          <mc:Fallback>
+            <w:pict>
+              <v:shape w14:anchorId="474095D8" id="Text Box 27" o:spid="_x0000_s1041" type="#_x0000_t202" style="position:absolute;left:0;text-align:left;margin-left:27pt;margin-top:266.2pt;width:144.75pt;height:24pt;z-index:251673600;visibility:visible;mso-wrap-style:square;mso-width-percent:0;mso-height-percent:0;mso-wrap-distance-left:9pt;mso-wrap-distance-top:0;mso-wrap-distance-right:9pt;mso-wrap-distance-bottom:0;mso-position-horizontal:absolute;mso-position-horizontal-relative:margin;mso-position-vertical:absolute;mso-position-vertical-relative:text;mso-width-percent:0;mso-height-percent:0;mso-width-relative:margin;mso-height-relative:margin;v-text-anchor:top" o:gfxdata="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" fillcolor="white [3201]" strokecolor="white [3212]" strokeweight=".5pt">
+                <v:textbox>
+                  <w:txbxContent>
+                    <w:p>
+                      <w:pPr>
+                        <w:rPr>
+                          <w:rFonts w:asciiTheme="majorBidi" w:hAnsiTheme="majorBidi" w:cstheme="majorBidi"/>
+                          <w:b/>
+                          <w:bCs/>
+                          <w:color w:val="0070C0"/>
+                          <w:sz w:val="28"/>
+                          <w:szCs w:val="28"/>
+                        </w:rPr>
+                      </w:pPr>
+                      <w:r>
+                        <w:rPr>
+                          <w:rFonts w:asciiTheme="majorBidi" w:hAnsiTheme="majorBidi" w:cstheme="majorBidi"/>
+                          <w:b/>
+                          <w:bCs/>
+                          <w:color w:val="0070C0"/>
+                          <w:sz w:val="24"/>
+                          <w:szCs w:val="24"/>
+                        </w:rPr>
+                        <w:t>Figure 15 – Me page</w:t>
+                      </w:r>
+                    </w:p>
+                  </w:txbxContent>
+                </v:textbox>
+                <w10:wrap anchorx="margin"/>
+              </v:shape>
+            </w:pict>
+          </mc:Fallback>
+        </mc:AlternateContent>
+      </w:r>
+      <w:r>
+        <w:rPr>
+          <w:rFonts w:asciiTheme="majorBidi" w:hAnsiTheme="majorBidi" w:cstheme="majorBidi"/>
+          <w:sz w:val="28"/>
+          <w:szCs w:val="28"/>
+        </w:rPr>
+        <w:t>that enables the user to edit his information, See figure 16</w:t>
+      </w:r>
+      <w:r>
+        <w:rPr>
+          <w:rFonts w:asciiTheme="majorBidi" w:hAnsiTheme="majorBidi" w:cstheme="majorBidi"/>
+          <w:noProof/>
+        </w:rPr>
+        <w:t>.</w:t>
+      </w:r>
+      <w:r>
+        <w:rPr>
+          <w:rFonts w:asciiTheme="majorBidi" w:hAnsiTheme="majorBidi" w:cstheme="majorBidi"/>
+          <w:noProof/>
+        </w:rPr>
+        <w:drawing>
+          <wp:inline distT="0" distB="0" distL="0" distR="0" wp14:anchorId="7AE264FF" wp14:editId="5A49975A">
+            <wp:extent cx="5887110" cy="3838575"/>
+            <wp:effectExtent l="0" t="0" r="0" b="0"/>
+            <wp:docPr id="26" name="0 Imagen" descr="0 Imagen"/>
+            <wp:cNvGraphicFramePr>
+              <a:graphicFrameLocks xmlns:a="http://schemas.openxmlformats.org/drawingml/2006/main" noChangeAspect="1"/>
+            </wp:cNvGraphicFramePr>
+            <a:graphic xmlns:a="http://schemas.openxmlformats.org/drawingml/2006/main">
+              <a:graphicData uri="http://schemas.openxmlformats.org/drawingml/2006/picture">
+                <pic:pic xmlns:pic="http://schemas.openxmlformats.org/drawingml/2006/picture">
+                  <pic:nvPicPr>
+                    <pic:cNvPr id="0" name="image"/>
+                    <pic:cNvPicPr/>
+                  </pic:nvPicPr>
+                  <pic:blipFill>
+                    <a:blip r:embed="rId13" cstate="print"/>
+                    <a:stretch>
+                      <a:fillRect/>
+                    </a:stretch>
+                  </pic:blipFill>
+                  <pic:spPr>
+                    <a:xfrm>
+                      <a:off x="0" y="0"/>
+                      <a:ext cx="5966949" cy="3890633"/>
+                    </a:xfrm>
+                    <a:prstGeom prst="rect">
+                      <a:avLst/>
+                    </a:prstGeom>
+                  </pic:spPr>
+                </pic:pic>
+              </a:graphicData>
+            </a:graphic>
+          </wp:inline>
+        </w:drawing>
+      </w:r>
+    </w:p>
+    <w:p>
+      <w:pPr>
+        <w:bidi w:val="0"/>
+        <w:rPr>
+          <w:rFonts w:asciiTheme="majorBidi" w:hAnsiTheme="majorBidi" w:cstheme="majorBidi"/>
+          <w:b/>
+          <w:bCs/>
+          <w:color w:val="70AD47" w:themeColor="accent6"/>
+          <w:sz w:val="32"/>
+          <w:szCs w:val="32"/>
+        </w:rPr>
+      </w:pPr>
+      <w:r>
+        <w:rPr>
+          <w:rFonts w:asciiTheme="majorBidi" w:hAnsiTheme="majorBidi" w:cstheme="majorBidi"/>
+          <w:b/>
+          <w:bCs/>
+          <w:color w:val="70AD47" w:themeColor="accent6"/>
+          <w:sz w:val="32"/>
+          <w:szCs w:val="32"/>
+        </w:rPr>
+        <w:t>3.1.2 Hardware interfaces</w:t>
+      </w:r>
+    </w:p>
+    <w:p>
+      <w:pPr>
+        <w:bidi w:val="0"/>
+        <w:rPr>
+          <w:rFonts w:asciiTheme="majorBidi" w:hAnsiTheme="majorBidi" w:cstheme="majorBidi"/>
+          <w:b/>
+          <w:bCs/>
+          <w:sz w:val="40"/>
+          <w:szCs w:val="40"/>
+        </w:rPr>
+      </w:pPr>
+      <w:r>
+        <w:rPr>
+          <w:rFonts w:asciiTheme="majorBidi" w:hAnsiTheme="majorBidi" w:cstheme="majorBidi"/>
+          <w:sz w:val="28"/>
+          <w:szCs w:val="28"/>
+        </w:rPr>
+        <w:t>This application works on Android mobiles and Android tablets. No other hardware is required.</w:t>
+      </w:r>
+    </w:p>
+    <w:p>
+      <w:pPr>
+        <w:bidi w:val="0"/>
+        <w:rPr>
+          <w:rFonts w:asciiTheme="majorBidi" w:hAnsiTheme="majorBidi" w:cstheme="majorBidi"/>
+          <w:b/>
+          <w:bCs/>
+          <w:color w:val="70AD47" w:themeColor="accent6"/>
+          <w:sz w:val="32"/>
+          <w:szCs w:val="32"/>
+        </w:rPr>
+      </w:pPr>
+      <w:r>
+        <w:rPr>
+          <w:rFonts w:asciiTheme="majorBidi" w:hAnsiTheme="majorBidi" w:cstheme="majorBidi"/>
+          <w:b/>
+          <w:bCs/>
+          <w:color w:val="70AD47" w:themeColor="accent6"/>
+          <w:sz w:val="32"/>
+          <w:szCs w:val="32"/>
+        </w:rPr>
+        <w:t>3.1.2 Software interfaces</w:t>
+      </w:r>
+    </w:p>
+    <w:p>
+      <w:pPr>
+        <w:bidi w:val="0"/>
+        <w:rPr>
+          <w:rFonts w:asciiTheme="majorBidi" w:hAnsiTheme="majorBidi" w:cstheme="majorBidi"/>
+          <w:b/>
+          <w:bCs/>
+          <w:color w:val="0070C0"/>
+          <w:sz w:val="40"/>
+          <w:szCs w:val="40"/>
+        </w:rPr>
+      </w:pPr>
+      <w:r>
+        <w:rPr>
+          <w:rFonts w:asciiTheme="majorBidi" w:hAnsiTheme="majorBidi" w:cstheme="majorBidi"/>
+          <w:sz w:val="28"/>
+          <w:szCs w:val="28"/>
+        </w:rPr>
+        <w:t>Since this application is a mobile application, it will only need an Android version 8.0 or higher in order to perform probably.</w:t>
+      </w:r>
+    </w:p>
+    <w:p>
+      <w:pPr>
+        <w:bidi w:val="0"/>
+        <w:rPr>
+          <w:rFonts w:asciiTheme="majorBidi" w:hAnsiTheme="majorBidi" w:cstheme="majorBidi"/>
+          <w:b/>
+          <w:bCs/>
+          <w:color w:val="70AD47" w:themeColor="accent6"/>
+          <w:sz w:val="32"/>
+          <w:szCs w:val="32"/>
+        </w:rPr>
+      </w:pPr>
+      <w:r>
+        <w:rPr>
+          <w:rFonts w:asciiTheme="majorBidi" w:hAnsiTheme="majorBidi" w:cstheme="majorBidi"/>
+          <w:b/>
+          <w:bCs/>
+          <w:color w:val="70AD47" w:themeColor="accent6"/>
+          <w:sz w:val="32"/>
+          <w:szCs w:val="32"/>
+        </w:rPr>
+        <w:t>3.1.3 Communication interfaces</w:t>
+      </w:r>
+    </w:p>
+    <w:p>
+      <w:pPr>
+        <w:bidi w:val="0"/>
+        <w:rPr>
+          <w:rFonts w:asciiTheme="majorBidi" w:hAnsiTheme="majorBidi" w:cstheme="majorBidi"/>
+        </w:rPr>
+      </w:pPr>
+      <w:r>
+        <w:rPr>
+          <w:rFonts w:asciiTheme="majorBidi" w:hAnsiTheme="majorBidi" w:cstheme="majorBidi"/>
+          <w:sz w:val="28"/>
+          <w:szCs w:val="28"/>
+        </w:rPr>
+        <w:t>The application communicates with the GPS application to provide a geographical information about the user location and to direct user to it destination.</w:t>
+      </w:r>
+      <w:bookmarkStart w:id="3" w:name="_GoBack"/>
+      <w:bookmarkEnd w:id="3"/>
+    </w:p>
     <w:sectPr>
-      <w:footerReference w:type="default" r:id="rId8"/>
+      <w:footerReference w:type="default" r:id="rId14"/>
       <w:pgSz w:w="11906" w:h="16838"/>
       <w:pgMar w:top="1440" w:right="1800" w:bottom="1440" w:left="1800" w:header="708" w:footer="708" w:gutter="0"/>
       <w:cols w:space="708"/>
@@ -3476,7 +6657,7 @@
     <w:sdtContent>
       <w:p>
         <w:pPr>
-          <w:pStyle w:val="a7"/>
+          <w:pStyle w:val="Footer"/>
         </w:pPr>
         <w:r>
           <w:fldChar w:fldCharType="begin"/>
@@ -3502,7 +6683,7 @@
   </w:sdt>
   <w:p>
     <w:pPr>
-      <w:pStyle w:val="a7"/>
+      <w:pStyle w:val="Footer"/>
     </w:pPr>
   </w:p>
 </w:ftr>
@@ -3891,7 +7072,7 @@
       </w:pPr>
     </w:pPrDefault>
   </w:docDefaults>
-  <w:latentStyles w:defLockedState="0" w:defUIPriority="99" w:defSemiHidden="0" w:defUnhideWhenUsed="0" w:defQFormat="0" w:count="376">
+  <w:latentStyles w:defLockedState="0" w:defUIPriority="99" w:defSemiHidden="0" w:defUnhideWhenUsed="0" w:defQFormat="0" w:count="377">
     <w:lsdException w:name="Normal" w:uiPriority="0" w:qFormat="1"/>
     <w:lsdException w:name="heading 1" w:uiPriority="9" w:qFormat="1"/>
     <w:lsdException w:name="heading 2" w:semiHidden="1" w:uiPriority="9" w:unhideWhenUsed="1" w:qFormat="1"/>
@@ -3997,7 +7178,6 @@
     <w:lsdException w:name="HTML Sample" w:semiHidden="1" w:unhideWhenUsed="1"/>
     <w:lsdException w:name="HTML Typewriter" w:semiHidden="1" w:unhideWhenUsed="1"/>
     <w:lsdException w:name="HTML Variable" w:semiHidden="1" w:unhideWhenUsed="1"/>
-    <w:lsdException w:name="Normal Table" w:semiHidden="1" w:unhideWhenUsed="1"/>
     <w:lsdException w:name="annotation subject" w:semiHidden="1" w:unhideWhenUsed="1"/>
     <w:lsdException w:name="No List" w:semiHidden="1" w:unhideWhenUsed="1"/>
     <w:lsdException w:name="Outline List 1" w:semiHidden="1" w:unhideWhenUsed="1"/>
@@ -4044,10 +7224,8 @@
     <w:lsdException w:name="Table Subtle 2" w:semiHidden="1" w:unhideWhenUsed="1"/>
     <w:lsdException w:name="Table Web 1" w:semiHidden="1" w:unhideWhenUsed="1"/>
     <w:lsdException w:name="Table Web 2" w:semiHidden="1" w:unhideWhenUsed="1"/>
-    <w:lsdException w:name="Table Web 3" w:semiHidden="1" w:unhideWhenUsed="1"/>
     <w:lsdException w:name="Balloon Text" w:semiHidden="1" w:unhideWhenUsed="1"/>
     <w:lsdException w:name="Table Grid" w:uiPriority="39"/>
-    <w:lsdException w:name="Table Theme" w:semiHidden="1" w:unhideWhenUsed="1"/>
     <w:lsdException w:name="Placeholder Text" w:semiHidden="1"/>
     <w:lsdException w:name="No Spacing" w:uiPriority="1" w:qFormat="1"/>
     <w:lsdException w:name="Light Shading" w:uiPriority="60"/>
@@ -4268,19 +7446,20 @@
     <w:lsdException w:name="Hashtag" w:semiHidden="1" w:unhideWhenUsed="1"/>
     <w:lsdException w:name="Unresolved Mention" w:semiHidden="1" w:unhideWhenUsed="1"/>
     <w:lsdException w:name="Smart Link" w:semiHidden="1" w:unhideWhenUsed="1"/>
+    <w:lsdException w:name="Smart Link Error" w:semiHidden="1" w:unhideWhenUsed="1"/>
   </w:latentStyles>
-  <w:style w:type="paragraph" w:default="1" w:styleId="a">
+  <w:style w:type="paragraph" w:default="1" w:styleId="Normal">
     <w:name w:val="Normal"/>
     <w:qFormat/>
     <w:pPr>
       <w:bidi/>
     </w:pPr>
   </w:style>
-  <w:style w:type="paragraph" w:styleId="1">
+  <w:style w:type="paragraph" w:styleId="Heading1">
     <w:name w:val="heading 1"/>
-    <w:basedOn w:val="a"/>
-    <w:next w:val="a"/>
-    <w:link w:val="1Char"/>
+    <w:basedOn w:val="Normal"/>
+    <w:next w:val="Normal"/>
+    <w:link w:val="Heading1Char"/>
     <w:uiPriority w:val="9"/>
     <w:qFormat/>
     <w:rsid w:val="00437A2A"/>
@@ -4299,11 +7478,11 @@
       <w:szCs w:val="28"/>
     </w:rPr>
   </w:style>
-  <w:style w:type="paragraph" w:styleId="2">
+  <w:style w:type="paragraph" w:styleId="Heading2">
     <w:name w:val="heading 2"/>
-    <w:basedOn w:val="a"/>
-    <w:next w:val="a"/>
-    <w:link w:val="2Char"/>
+    <w:basedOn w:val="Normal"/>
+    <w:next w:val="Normal"/>
+    <w:link w:val="Heading2Char"/>
     <w:uiPriority w:val="9"/>
     <w:unhideWhenUsed/>
     <w:qFormat/>
@@ -4321,13 +7500,13 @@
       <w:szCs w:val="26"/>
     </w:rPr>
   </w:style>
-  <w:style w:type="character" w:default="1" w:styleId="a0">
+  <w:style w:type="character" w:default="1" w:styleId="DefaultParagraphFont">
     <w:name w:val="Default Paragraph Font"/>
     <w:uiPriority w:val="1"/>
     <w:semiHidden/>
     <w:unhideWhenUsed/>
   </w:style>
-  <w:style w:type="table" w:default="1" w:styleId="a1">
+  <w:style w:type="table" w:default="1" w:styleId="TableNormal">
     <w:name w:val="Normal Table"/>
     <w:uiPriority w:val="99"/>
     <w:semiHidden/>
@@ -4342,15 +7521,15 @@
       </w:tblCellMar>
     </w:tblPr>
   </w:style>
-  <w:style w:type="numbering" w:default="1" w:styleId="a2">
+  <w:style w:type="numbering" w:default="1" w:styleId="NoList">
     <w:name w:val="No List"/>
     <w:uiPriority w:val="99"/>
     <w:semiHidden/>
     <w:unhideWhenUsed/>
   </w:style>
-  <w:style w:type="paragraph" w:styleId="a3">
+  <w:style w:type="paragraph" w:styleId="ListParagraph">
     <w:name w:val="List Paragraph"/>
-    <w:basedOn w:val="a"/>
+    <w:basedOn w:val="Normal"/>
     <w:uiPriority w:val="34"/>
     <w:qFormat/>
     <w:rsid w:val="00B33EDD"/>
@@ -4359,10 +7538,10 @@
       <w:contextualSpacing/>
     </w:pPr>
   </w:style>
-  <w:style w:type="character" w:customStyle="1" w:styleId="1Char">
-    <w:name w:val="العنوان 1 Char"/>
-    <w:basedOn w:val="a0"/>
-    <w:link w:val="1"/>
+  <w:style w:type="character" w:customStyle="1" w:styleId="Heading1Char">
+    <w:name w:val="Heading 1 Char"/>
+    <w:basedOn w:val="DefaultParagraphFont"/>
+    <w:link w:val="Heading1"/>
     <w:uiPriority w:val="9"/>
     <w:rsid w:val="00437A2A"/>
     <w:rPr>
@@ -4374,10 +7553,10 @@
       <w:szCs w:val="28"/>
     </w:rPr>
   </w:style>
-  <w:style w:type="character" w:customStyle="1" w:styleId="2Char">
-    <w:name w:val="عنوان 2 Char"/>
-    <w:basedOn w:val="a0"/>
-    <w:link w:val="2"/>
+  <w:style w:type="character" w:customStyle="1" w:styleId="Heading2Char">
+    <w:name w:val="Heading 2 Char"/>
+    <w:basedOn w:val="DefaultParagraphFont"/>
+    <w:link w:val="Heading2"/>
     <w:uiPriority w:val="9"/>
     <w:rsid w:val="00DC30CD"/>
     <w:rPr>
@@ -4387,10 +7566,10 @@
       <w:szCs w:val="26"/>
     </w:rPr>
   </w:style>
-  <w:style w:type="paragraph" w:styleId="a4">
+  <w:style w:type="paragraph" w:styleId="BodyText">
     <w:name w:val="Body Text"/>
-    <w:basedOn w:val="a"/>
-    <w:link w:val="Char"/>
+    <w:basedOn w:val="Normal"/>
+    <w:link w:val="BodyTextChar"/>
     <w:semiHidden/>
     <w:unhideWhenUsed/>
     <w:rsid w:val="00DC30CD"/>
@@ -4410,10 +7589,10 @@
       <w:szCs w:val="20"/>
     </w:rPr>
   </w:style>
-  <w:style w:type="character" w:customStyle="1" w:styleId="Char">
-    <w:name w:val="نص أساسي Char"/>
-    <w:basedOn w:val="a0"/>
-    <w:link w:val="a4"/>
+  <w:style w:type="character" w:customStyle="1" w:styleId="BodyTextChar">
+    <w:name w:val="Body Text Char"/>
+    <w:basedOn w:val="DefaultParagraphFont"/>
+    <w:link w:val="BodyText"/>
     <w:semiHidden/>
     <w:rsid w:val="00DC30CD"/>
     <w:rPr>
@@ -4423,9 +7602,9 @@
       <w:szCs w:val="20"/>
     </w:rPr>
   </w:style>
-  <w:style w:type="table" w:styleId="10">
+  <w:style w:type="table" w:styleId="PlainTable1">
     <w:name w:val="Plain Table 1"/>
-    <w:basedOn w:val="a1"/>
+    <w:basedOn w:val="TableNormal"/>
     <w:uiPriority w:val="41"/>
     <w:rsid w:val="00DC30CD"/>
     <w:pPr>
@@ -4486,9 +7665,9 @@
       </w:tcPr>
     </w:tblStylePr>
   </w:style>
-  <w:style w:type="table" w:styleId="a5">
+  <w:style w:type="table" w:styleId="TableGrid">
     <w:name w:val="Table Grid"/>
-    <w:basedOn w:val="a1"/>
+    <w:basedOn w:val="TableNormal"/>
     <w:uiPriority w:val="39"/>
     <w:rsid w:val="00DC30CD"/>
     <w:pPr>
@@ -4505,10 +7684,10 @@
       </w:tblBorders>
     </w:tblPr>
   </w:style>
-  <w:style w:type="paragraph" w:styleId="a6">
+  <w:style w:type="paragraph" w:styleId="Header">
     <w:name w:val="header"/>
-    <w:basedOn w:val="a"/>
-    <w:link w:val="Char0"/>
+    <w:basedOn w:val="Normal"/>
+    <w:link w:val="HeaderChar"/>
     <w:unhideWhenUsed/>
     <w:rsid w:val="00B8466F"/>
     <w:pPr>
@@ -4519,16 +7698,16 @@
       <w:spacing w:after="0" w:line="240" w:lineRule="auto"/>
     </w:pPr>
   </w:style>
-  <w:style w:type="character" w:customStyle="1" w:styleId="Char0">
-    <w:name w:val="رأس الصفحة Char"/>
-    <w:basedOn w:val="a0"/>
-    <w:link w:val="a6"/>
+  <w:style w:type="character" w:customStyle="1" w:styleId="HeaderChar">
+    <w:name w:val="Header Char"/>
+    <w:basedOn w:val="DefaultParagraphFont"/>
+    <w:link w:val="Header"/>
     <w:rsid w:val="00B8466F"/>
   </w:style>
-  <w:style w:type="paragraph" w:styleId="a7">
+  <w:style w:type="paragraph" w:styleId="Footer">
     <w:name w:val="footer"/>
-    <w:basedOn w:val="a"/>
-    <w:link w:val="Char1"/>
+    <w:basedOn w:val="Normal"/>
+    <w:link w:val="FooterChar"/>
     <w:uiPriority w:val="99"/>
     <w:unhideWhenUsed/>
     <w:rsid w:val="00B8466F"/>
@@ -4540,17 +7719,17 @@
       <w:spacing w:after="0" w:line="240" w:lineRule="auto"/>
     </w:pPr>
   </w:style>
-  <w:style w:type="character" w:customStyle="1" w:styleId="Char1">
-    <w:name w:val="تذييل الصفحة Char"/>
-    <w:basedOn w:val="a0"/>
-    <w:link w:val="a7"/>
+  <w:style w:type="character" w:customStyle="1" w:styleId="FooterChar">
+    <w:name w:val="Footer Char"/>
+    <w:basedOn w:val="DefaultParagraphFont"/>
+    <w:link w:val="Footer"/>
     <w:uiPriority w:val="99"/>
     <w:rsid w:val="00B8466F"/>
   </w:style>
-  <w:style w:type="paragraph" w:styleId="11">
+  <w:style w:type="paragraph" w:styleId="TOC1">
     <w:name w:val="toc 1"/>
-    <w:basedOn w:val="a"/>
-    <w:next w:val="a"/>
+    <w:basedOn w:val="Normal"/>
+    <w:next w:val="Normal"/>
     <w:autoRedefine/>
     <w:uiPriority w:val="39"/>
     <w:semiHidden/>
@@ -4568,10 +7747,10 @@
       <w:szCs w:val="20"/>
     </w:rPr>
   </w:style>
-  <w:style w:type="paragraph" w:styleId="20">
+  <w:style w:type="paragraph" w:styleId="TOC2">
     <w:name w:val="toc 2"/>
-    <w:basedOn w:val="a"/>
-    <w:next w:val="a"/>
+    <w:basedOn w:val="Normal"/>
+    <w:next w:val="Normal"/>
     <w:autoRedefine/>
     <w:uiPriority w:val="39"/>
     <w:semiHidden/>
@@ -4589,10 +7768,10 @@
       <w:szCs w:val="20"/>
     </w:rPr>
   </w:style>
-  <w:style w:type="paragraph" w:styleId="3">
+  <w:style w:type="paragraph" w:styleId="TOC3">
     <w:name w:val="toc 3"/>
-    <w:basedOn w:val="a"/>
-    <w:next w:val="a"/>
+    <w:basedOn w:val="Normal"/>
+    <w:next w:val="Normal"/>
     <w:autoRedefine/>
     <w:uiPriority w:val="39"/>
     <w:semiHidden/>

</xml_diff>